<commit_message>
IOS Media Layer Documentation
Updated the documentation on Media Layer
</commit_message>
<xml_diff>
--- a/Harisha/Documentation/IOS Architecture.docx
+++ b/Harisha/Documentation/IOS Architecture.docx
@@ -9616,6 +9616,2638 @@
     </w:p>
     <w:p>
       <w:pPr>
+        <w:shd w:val="clear" w:color="auto" w:fill="FFFFFF"/>
+        <w:spacing w:before="360" w:after="60" w:line="240" w:lineRule="auto"/>
+        <w:outlineLvl w:val="2"/>
+        <w:rPr>
+          <w:rFonts w:eastAsia="Times New Roman" w:cs="Lucida Sans Unicode"/>
+          <w:b/>
+          <w:color w:val="000000" w:themeColor="text1"/>
+          <w:sz w:val="28"/>
+          <w:szCs w:val="28"/>
+          <w:u w:val="single"/>
+        </w:rPr>
+      </w:pPr>
+      <w:r>
+        <w:rPr>
+          <w:rFonts w:eastAsia="Times New Roman" w:cs="Lucida Sans Unicode"/>
+          <w:b/>
+          <w:color w:val="000000" w:themeColor="text1"/>
+          <w:sz w:val="28"/>
+          <w:szCs w:val="28"/>
+          <w:u w:val="single"/>
+        </w:rPr>
+        <w:lastRenderedPageBreak/>
+        <w:t>Metal Framework</w:t>
+      </w:r>
+      <w:r>
+        <w:rPr>
+          <w:rFonts w:eastAsia="Times New Roman" w:cs="Lucida Sans Unicode"/>
+          <w:b/>
+          <w:color w:val="000000" w:themeColor="text1"/>
+          <w:sz w:val="28"/>
+          <w:szCs w:val="28"/>
+          <w:u w:val="single"/>
+        </w:rPr>
+        <w:t>:</w:t>
+      </w:r>
+    </w:p>
+    <w:p>
+      <w:pPr>
+        <w:pStyle w:val="ListParagraph"/>
+        <w:numPr>
+          <w:ilvl w:val="0"/>
+          <w:numId w:val="34"/>
+        </w:numPr>
+        <w:shd w:val="clear" w:color="auto" w:fill="FFFFFF"/>
+        <w:spacing w:before="360" w:after="60" w:line="240" w:lineRule="auto"/>
+        <w:jc w:val="both"/>
+        <w:outlineLvl w:val="2"/>
+        <w:rPr>
+          <w:rFonts w:eastAsia="Times New Roman" w:cs="Lucida Sans Unicode"/>
+          <w:b/>
+          <w:color w:val="000000" w:themeColor="text1"/>
+          <w:sz w:val="28"/>
+          <w:szCs w:val="28"/>
+          <w:u w:val="single"/>
+        </w:rPr>
+      </w:pPr>
+      <w:r>
+        <w:rPr>
+          <w:rFonts w:cs="Lucida Sans Unicode"/>
+          <w:color w:val="000000"/>
+          <w:sz w:val="28"/>
+          <w:szCs w:val="28"/>
+          <w:shd w:val="clear" w:color="auto" w:fill="FFFFFF"/>
+        </w:rPr>
+        <w:t>Metal provides extremely low-overhead access to the A7 GPU enabling i</w:t>
+      </w:r>
+      <w:r>
+        <w:rPr>
+          <w:rFonts w:cs="Lucida Sans Unicode"/>
+          <w:color w:val="000000"/>
+          <w:sz w:val="28"/>
+          <w:szCs w:val="28"/>
+          <w:shd w:val="clear" w:color="auto" w:fill="FFFFFF"/>
+        </w:rPr>
+        <w:t xml:space="preserve">ncredibly high performance for </w:t>
+      </w:r>
+      <w:r>
+        <w:rPr>
+          <w:rFonts w:cs="Lucida Sans Unicode"/>
+          <w:color w:val="000000"/>
+          <w:sz w:val="28"/>
+          <w:szCs w:val="28"/>
+          <w:shd w:val="clear" w:color="auto" w:fill="FFFFFF"/>
+        </w:rPr>
+        <w:t xml:space="preserve">our sophisticated graphics rendering and computational tasks. </w:t>
+      </w:r>
+    </w:p>
+    <w:p>
+      <w:pPr>
+        <w:pStyle w:val="ListParagraph"/>
+        <w:numPr>
+          <w:ilvl w:val="0"/>
+          <w:numId w:val="34"/>
+        </w:numPr>
+        <w:shd w:val="clear" w:color="auto" w:fill="FFFFFF"/>
+        <w:spacing w:before="360" w:after="60" w:line="240" w:lineRule="auto"/>
+        <w:jc w:val="both"/>
+        <w:outlineLvl w:val="2"/>
+        <w:rPr>
+          <w:rFonts w:eastAsia="Times New Roman" w:cs="Lucida Sans Unicode"/>
+          <w:b/>
+          <w:color w:val="000000" w:themeColor="text1"/>
+          <w:sz w:val="28"/>
+          <w:szCs w:val="28"/>
+          <w:u w:val="single"/>
+        </w:rPr>
+      </w:pPr>
+      <w:r>
+        <w:rPr>
+          <w:rFonts w:cs="Lucida Sans Unicode"/>
+          <w:color w:val="000000"/>
+          <w:sz w:val="28"/>
+          <w:szCs w:val="28"/>
+          <w:shd w:val="clear" w:color="auto" w:fill="FFFFFF"/>
+        </w:rPr>
+        <w:t xml:space="preserve">Metal eliminates many performance bottlenecks—such as costly state validation—that are found in traditional graphics APIs. </w:t>
+      </w:r>
+    </w:p>
+    <w:p>
+      <w:pPr>
+        <w:pStyle w:val="ListParagraph"/>
+        <w:numPr>
+          <w:ilvl w:val="0"/>
+          <w:numId w:val="34"/>
+        </w:numPr>
+        <w:shd w:val="clear" w:color="auto" w:fill="FFFFFF"/>
+        <w:spacing w:before="360" w:after="60" w:line="240" w:lineRule="auto"/>
+        <w:jc w:val="both"/>
+        <w:outlineLvl w:val="2"/>
+        <w:rPr>
+          <w:rFonts w:eastAsia="Times New Roman" w:cs="Lucida Sans Unicode"/>
+          <w:b/>
+          <w:color w:val="000000" w:themeColor="text1"/>
+          <w:sz w:val="28"/>
+          <w:szCs w:val="28"/>
+          <w:u w:val="single"/>
+        </w:rPr>
+      </w:pPr>
+      <w:r>
+        <w:rPr>
+          <w:rFonts w:cs="Lucida Sans Unicode"/>
+          <w:color w:val="000000"/>
+          <w:sz w:val="28"/>
+          <w:szCs w:val="28"/>
+          <w:shd w:val="clear" w:color="auto" w:fill="FFFFFF"/>
+        </w:rPr>
+        <w:t xml:space="preserve">Metal is explicitly designed to move all expensive state translation and compilation operations out of the critical path of your most performance sensitive rendering code. </w:t>
+      </w:r>
+    </w:p>
+    <w:p>
+      <w:pPr>
+        <w:pStyle w:val="ListParagraph"/>
+        <w:numPr>
+          <w:ilvl w:val="0"/>
+          <w:numId w:val="34"/>
+        </w:numPr>
+        <w:shd w:val="clear" w:color="auto" w:fill="FFFFFF"/>
+        <w:spacing w:before="360" w:after="60" w:line="240" w:lineRule="auto"/>
+        <w:jc w:val="both"/>
+        <w:outlineLvl w:val="2"/>
+        <w:rPr>
+          <w:rFonts w:eastAsia="Times New Roman" w:cs="Lucida Sans Unicode"/>
+          <w:b/>
+          <w:color w:val="000000" w:themeColor="text1"/>
+          <w:sz w:val="28"/>
+          <w:szCs w:val="28"/>
+          <w:u w:val="single"/>
+        </w:rPr>
+      </w:pPr>
+      <w:r>
+        <w:rPr>
+          <w:rFonts w:cs="Lucida Sans Unicode"/>
+          <w:color w:val="000000"/>
+          <w:sz w:val="28"/>
+          <w:szCs w:val="28"/>
+          <w:shd w:val="clear" w:color="auto" w:fill="FFFFFF"/>
+        </w:rPr>
+        <w:t xml:space="preserve">Metal provides precompiled </w:t>
+      </w:r>
+      <w:proofErr w:type="spellStart"/>
+      <w:r>
+        <w:rPr>
+          <w:rFonts w:cs="Lucida Sans Unicode"/>
+          <w:color w:val="000000"/>
+          <w:sz w:val="28"/>
+          <w:szCs w:val="28"/>
+          <w:shd w:val="clear" w:color="auto" w:fill="FFFFFF"/>
+        </w:rPr>
+        <w:t>shaders</w:t>
+      </w:r>
+      <w:proofErr w:type="spellEnd"/>
+      <w:r>
+        <w:rPr>
+          <w:rFonts w:cs="Lucida Sans Unicode"/>
+          <w:color w:val="000000"/>
+          <w:sz w:val="28"/>
+          <w:szCs w:val="28"/>
+          <w:shd w:val="clear" w:color="auto" w:fill="FFFFFF"/>
+        </w:rPr>
+        <w:t>, state objects, and explici</w:t>
+      </w:r>
+      <w:r>
+        <w:rPr>
+          <w:rFonts w:cs="Lucida Sans Unicode"/>
+          <w:color w:val="000000"/>
+          <w:sz w:val="28"/>
+          <w:szCs w:val="28"/>
+          <w:shd w:val="clear" w:color="auto" w:fill="FFFFFF"/>
+        </w:rPr>
+        <w:t xml:space="preserve">t command scheduling to ensure </w:t>
+      </w:r>
+      <w:r>
+        <w:rPr>
+          <w:rFonts w:cs="Lucida Sans Unicode"/>
+          <w:color w:val="000000"/>
+          <w:sz w:val="28"/>
+          <w:szCs w:val="28"/>
+          <w:shd w:val="clear" w:color="auto" w:fill="FFFFFF"/>
+        </w:rPr>
+        <w:t xml:space="preserve">our application achieves the highest possible </w:t>
+      </w:r>
+      <w:r>
+        <w:rPr>
+          <w:rFonts w:cs="Lucida Sans Unicode"/>
+          <w:color w:val="000000"/>
+          <w:sz w:val="28"/>
+          <w:szCs w:val="28"/>
+          <w:shd w:val="clear" w:color="auto" w:fill="FFFFFF"/>
+        </w:rPr>
+        <w:t xml:space="preserve">performance and efficiency for </w:t>
+      </w:r>
+      <w:r>
+        <w:rPr>
+          <w:rFonts w:cs="Lucida Sans Unicode"/>
+          <w:color w:val="000000"/>
+          <w:sz w:val="28"/>
+          <w:szCs w:val="28"/>
+          <w:shd w:val="clear" w:color="auto" w:fill="FFFFFF"/>
+        </w:rPr>
+        <w:t>our GPU graphics and compute tasks.</w:t>
+      </w:r>
+    </w:p>
+    <w:p>
+      <w:pPr>
+        <w:pStyle w:val="ListParagraph"/>
+        <w:numPr>
+          <w:ilvl w:val="0"/>
+          <w:numId w:val="34"/>
+        </w:numPr>
+        <w:shd w:val="clear" w:color="auto" w:fill="FFFFFF"/>
+        <w:spacing w:before="360" w:after="60" w:line="240" w:lineRule="auto"/>
+        <w:jc w:val="both"/>
+        <w:outlineLvl w:val="2"/>
+        <w:rPr>
+          <w:rFonts w:eastAsia="Times New Roman" w:cs="Lucida Sans Unicode"/>
+          <w:b/>
+          <w:color w:val="000000" w:themeColor="text1"/>
+          <w:sz w:val="28"/>
+          <w:szCs w:val="28"/>
+          <w:u w:val="single"/>
+        </w:rPr>
+      </w:pPr>
+      <w:r>
+        <w:rPr>
+          <w:rFonts w:cs="Lucida Sans Unicode"/>
+          <w:color w:val="000000"/>
+          <w:sz w:val="28"/>
+          <w:szCs w:val="28"/>
+          <w:shd w:val="clear" w:color="auto" w:fill="FFFFFF"/>
+        </w:rPr>
+        <w:t xml:space="preserve"> This design philosophy exte</w:t>
+      </w:r>
+      <w:r>
+        <w:rPr>
+          <w:rFonts w:cs="Lucida Sans Unicode"/>
+          <w:color w:val="000000"/>
+          <w:sz w:val="28"/>
+          <w:szCs w:val="28"/>
+          <w:shd w:val="clear" w:color="auto" w:fill="FFFFFF"/>
+        </w:rPr>
+        <w:t xml:space="preserve">nds to the tools used to build our app. When </w:t>
+      </w:r>
+      <w:r>
+        <w:rPr>
+          <w:rFonts w:cs="Lucida Sans Unicode"/>
+          <w:color w:val="000000"/>
+          <w:sz w:val="28"/>
+          <w:szCs w:val="28"/>
+          <w:shd w:val="clear" w:color="auto" w:fill="FFFFFF"/>
+        </w:rPr>
+        <w:t xml:space="preserve">our app is built, </w:t>
+      </w:r>
+      <w:proofErr w:type="spellStart"/>
+      <w:r>
+        <w:rPr>
+          <w:rFonts w:cs="Lucida Sans Unicode"/>
+          <w:color w:val="000000"/>
+          <w:sz w:val="28"/>
+          <w:szCs w:val="28"/>
+          <w:shd w:val="clear" w:color="auto" w:fill="FFFFFF"/>
+        </w:rPr>
+        <w:t>Xcode</w:t>
+      </w:r>
+      <w:proofErr w:type="spellEnd"/>
+      <w:r>
+        <w:rPr>
+          <w:rFonts w:cs="Lucida Sans Unicode"/>
+          <w:color w:val="000000"/>
+          <w:sz w:val="28"/>
+          <w:szCs w:val="28"/>
+          <w:shd w:val="clear" w:color="auto" w:fill="FFFFFF"/>
+        </w:rPr>
+        <w:t xml:space="preserve"> compiles Metal </w:t>
+      </w:r>
+      <w:proofErr w:type="spellStart"/>
+      <w:r>
+        <w:rPr>
+          <w:rFonts w:cs="Lucida Sans Unicode"/>
+          <w:color w:val="000000"/>
+          <w:sz w:val="28"/>
+          <w:szCs w:val="28"/>
+          <w:shd w:val="clear" w:color="auto" w:fill="FFFFFF"/>
+        </w:rPr>
+        <w:t>shaders</w:t>
+      </w:r>
+      <w:proofErr w:type="spellEnd"/>
+      <w:r>
+        <w:rPr>
+          <w:rFonts w:cs="Lucida Sans Unicode"/>
+          <w:color w:val="000000"/>
+          <w:sz w:val="28"/>
+          <w:szCs w:val="28"/>
+          <w:shd w:val="clear" w:color="auto" w:fill="FFFFFF"/>
+        </w:rPr>
+        <w:t xml:space="preserve"> in the project into a default library, eliminating most of the runtime cost of preparing those </w:t>
+      </w:r>
+      <w:proofErr w:type="spellStart"/>
+      <w:r>
+        <w:rPr>
+          <w:rFonts w:cs="Lucida Sans Unicode"/>
+          <w:color w:val="000000"/>
+          <w:sz w:val="28"/>
+          <w:szCs w:val="28"/>
+          <w:shd w:val="clear" w:color="auto" w:fill="FFFFFF"/>
+        </w:rPr>
+        <w:t>shaders</w:t>
+      </w:r>
+      <w:proofErr w:type="spellEnd"/>
+      <w:r>
+        <w:rPr>
+          <w:rFonts w:cs="Lucida Sans Unicode"/>
+          <w:color w:val="000000"/>
+          <w:sz w:val="28"/>
+          <w:szCs w:val="28"/>
+          <w:shd w:val="clear" w:color="auto" w:fill="FFFFFF"/>
+        </w:rPr>
+        <w:t>.</w:t>
+      </w:r>
+    </w:p>
+    <w:p>
+      <w:pPr>
+        <w:pStyle w:val="ListParagraph"/>
+        <w:numPr>
+          <w:ilvl w:val="0"/>
+          <w:numId w:val="34"/>
+        </w:numPr>
+        <w:shd w:val="clear" w:color="auto" w:fill="FFFFFF"/>
+        <w:spacing w:before="360" w:after="60" w:line="240" w:lineRule="auto"/>
+        <w:jc w:val="both"/>
+        <w:outlineLvl w:val="2"/>
+        <w:rPr>
+          <w:rFonts w:eastAsia="Times New Roman" w:cs="Lucida Sans Unicode"/>
+          <w:b/>
+          <w:color w:val="000000" w:themeColor="text1"/>
+          <w:sz w:val="28"/>
+          <w:szCs w:val="28"/>
+          <w:u w:val="single"/>
+        </w:rPr>
+      </w:pPr>
+      <w:r>
+        <w:rPr>
+          <w:rFonts w:cs="Helvetica"/>
+          <w:color w:val="414141"/>
+          <w:sz w:val="28"/>
+          <w:szCs w:val="28"/>
+          <w:shd w:val="clear" w:color="auto" w:fill="FFFFFF"/>
+        </w:rPr>
+        <w:t>The Metal Framework provides extremely low-overhead access to the GPU, enabling i</w:t>
+      </w:r>
+      <w:r>
+        <w:rPr>
+          <w:rFonts w:cs="Helvetica"/>
+          <w:color w:val="414141"/>
+          <w:sz w:val="28"/>
+          <w:szCs w:val="28"/>
+          <w:shd w:val="clear" w:color="auto" w:fill="FFFFFF"/>
+        </w:rPr>
+        <w:t xml:space="preserve">ncredibly high performance for </w:t>
+      </w:r>
+      <w:r>
+        <w:rPr>
+          <w:rFonts w:cs="Helvetica"/>
+          <w:color w:val="414141"/>
+          <w:sz w:val="28"/>
+          <w:szCs w:val="28"/>
+          <w:shd w:val="clear" w:color="auto" w:fill="FFFFFF"/>
+        </w:rPr>
+        <w:t xml:space="preserve">our sophisticated graphics rendering and computational tasks. </w:t>
+      </w:r>
+    </w:p>
+    <w:p>
+      <w:pPr>
+        <w:pStyle w:val="ListParagraph"/>
+        <w:numPr>
+          <w:ilvl w:val="0"/>
+          <w:numId w:val="34"/>
+        </w:numPr>
+        <w:shd w:val="clear" w:color="auto" w:fill="FFFFFF"/>
+        <w:spacing w:before="360" w:after="60" w:line="240" w:lineRule="auto"/>
+        <w:jc w:val="both"/>
+        <w:outlineLvl w:val="2"/>
+        <w:rPr>
+          <w:rFonts w:eastAsia="Times New Roman" w:cs="Lucida Sans Unicode"/>
+          <w:b/>
+          <w:color w:val="000000" w:themeColor="text1"/>
+          <w:sz w:val="28"/>
+          <w:szCs w:val="28"/>
+          <w:u w:val="single"/>
+        </w:rPr>
+      </w:pPr>
+      <w:r>
+        <w:rPr>
+          <w:rFonts w:cs="Helvetica"/>
+          <w:color w:val="414141"/>
+          <w:sz w:val="28"/>
+          <w:szCs w:val="28"/>
+          <w:shd w:val="clear" w:color="auto" w:fill="FFFFFF"/>
+        </w:rPr>
+        <w:t xml:space="preserve">Metal eliminates many performance bottlenecks—such as costly state validation—that are found in traditional graphics APIs. </w:t>
+      </w:r>
+    </w:p>
+    <w:p>
+      <w:pPr>
+        <w:pStyle w:val="ListParagraph"/>
+        <w:numPr>
+          <w:ilvl w:val="0"/>
+          <w:numId w:val="34"/>
+        </w:numPr>
+        <w:shd w:val="clear" w:color="auto" w:fill="FFFFFF"/>
+        <w:spacing w:before="360" w:after="60" w:line="240" w:lineRule="auto"/>
+        <w:jc w:val="both"/>
+        <w:outlineLvl w:val="2"/>
+        <w:rPr>
+          <w:rFonts w:eastAsia="Times New Roman" w:cs="Lucida Sans Unicode"/>
+          <w:b/>
+          <w:color w:val="000000" w:themeColor="text1"/>
+          <w:sz w:val="28"/>
+          <w:szCs w:val="28"/>
+          <w:u w:val="single"/>
+        </w:rPr>
+      </w:pPr>
+      <w:r>
+        <w:rPr>
+          <w:rFonts w:cs="Helvetica"/>
+          <w:color w:val="414141"/>
+          <w:sz w:val="28"/>
+          <w:szCs w:val="28"/>
+          <w:shd w:val="clear" w:color="auto" w:fill="FFFFFF"/>
+        </w:rPr>
+        <w:t>Metal moves all expensive state translation and compilation operatio</w:t>
+      </w:r>
+      <w:r>
+        <w:rPr>
+          <w:rFonts w:cs="Helvetica"/>
+          <w:color w:val="414141"/>
+          <w:sz w:val="28"/>
+          <w:szCs w:val="28"/>
+          <w:shd w:val="clear" w:color="auto" w:fill="FFFFFF"/>
+        </w:rPr>
+        <w:t xml:space="preserve">ns out of the critical path of </w:t>
+      </w:r>
+      <w:r>
+        <w:rPr>
+          <w:rFonts w:cs="Helvetica"/>
+          <w:color w:val="414141"/>
+          <w:sz w:val="28"/>
+          <w:szCs w:val="28"/>
+          <w:shd w:val="clear" w:color="auto" w:fill="FFFFFF"/>
+        </w:rPr>
+        <w:t xml:space="preserve">our most performance sensitive rendering code. </w:t>
+      </w:r>
+    </w:p>
+    <w:p>
+      <w:pPr>
+        <w:pStyle w:val="ListParagraph"/>
+        <w:numPr>
+          <w:ilvl w:val="0"/>
+          <w:numId w:val="34"/>
+        </w:numPr>
+        <w:shd w:val="clear" w:color="auto" w:fill="FFFFFF"/>
+        <w:spacing w:before="360" w:after="60" w:line="240" w:lineRule="auto"/>
+        <w:jc w:val="both"/>
+        <w:outlineLvl w:val="2"/>
+        <w:rPr>
+          <w:rFonts w:eastAsia="Times New Roman" w:cs="Lucida Sans Unicode"/>
+          <w:b/>
+          <w:color w:val="000000" w:themeColor="text1"/>
+          <w:sz w:val="28"/>
+          <w:szCs w:val="28"/>
+          <w:u w:val="single"/>
+        </w:rPr>
+      </w:pPr>
+      <w:r>
+        <w:rPr>
+          <w:rFonts w:cs="Helvetica"/>
+          <w:color w:val="414141"/>
+          <w:sz w:val="28"/>
+          <w:szCs w:val="28"/>
+          <w:shd w:val="clear" w:color="auto" w:fill="FFFFFF"/>
+        </w:rPr>
+        <w:t xml:space="preserve">It provides precompiled </w:t>
+      </w:r>
+      <w:proofErr w:type="spellStart"/>
+      <w:r>
+        <w:rPr>
+          <w:rFonts w:cs="Helvetica"/>
+          <w:color w:val="414141"/>
+          <w:sz w:val="28"/>
+          <w:szCs w:val="28"/>
+          <w:shd w:val="clear" w:color="auto" w:fill="FFFFFF"/>
+        </w:rPr>
+        <w:t>shaders</w:t>
+      </w:r>
+      <w:proofErr w:type="spellEnd"/>
+      <w:r>
+        <w:rPr>
+          <w:rFonts w:cs="Helvetica"/>
+          <w:color w:val="414141"/>
+          <w:sz w:val="28"/>
+          <w:szCs w:val="28"/>
+          <w:shd w:val="clear" w:color="auto" w:fill="FFFFFF"/>
+        </w:rPr>
+        <w:t>, state objects, and explicit command scheduling to ensure that your application achieves the highest possible performance and efficiency.</w:t>
+      </w:r>
+    </w:p>
+    <w:p>
+      <w:pPr>
+        <w:shd w:val="clear" w:color="auto" w:fill="FFFFFF"/>
+        <w:spacing w:before="360" w:after="60" w:line="240" w:lineRule="auto"/>
+        <w:jc w:val="both"/>
+        <w:outlineLvl w:val="2"/>
+        <w:rPr>
+          <w:rFonts w:eastAsia="Times New Roman" w:cs="Lucida Sans Unicode"/>
+          <w:b/>
+          <w:color w:val="000000" w:themeColor="text1"/>
+          <w:sz w:val="28"/>
+          <w:szCs w:val="28"/>
+          <w:u w:val="single"/>
+        </w:rPr>
+      </w:pPr>
+    </w:p>
+    <w:p>
+      <w:pPr>
+        <w:shd w:val="clear" w:color="auto" w:fill="FFFFFF"/>
+        <w:spacing w:before="360" w:after="60" w:line="240" w:lineRule="auto"/>
+        <w:outlineLvl w:val="2"/>
+        <w:rPr>
+          <w:rFonts w:eastAsia="Times New Roman" w:cs="Lucida Sans Unicode"/>
+          <w:b/>
+          <w:color w:val="000000"/>
+          <w:sz w:val="28"/>
+          <w:szCs w:val="28"/>
+          <w:u w:val="single"/>
+        </w:rPr>
+      </w:pPr>
+      <w:proofErr w:type="spellStart"/>
+      <w:r>
+        <w:rPr>
+          <w:rFonts w:eastAsia="Times New Roman" w:cs="Lucida Sans Unicode"/>
+          <w:b/>
+          <w:color w:val="000000"/>
+          <w:sz w:val="28"/>
+          <w:szCs w:val="28"/>
+          <w:u w:val="single"/>
+        </w:rPr>
+        <w:t>OpenAL</w:t>
+      </w:r>
+      <w:proofErr w:type="spellEnd"/>
+      <w:r>
+        <w:rPr>
+          <w:rFonts w:eastAsia="Times New Roman" w:cs="Lucida Sans Unicode"/>
+          <w:b/>
+          <w:color w:val="000000"/>
+          <w:sz w:val="28"/>
+          <w:szCs w:val="28"/>
+          <w:u w:val="single"/>
+        </w:rPr>
+        <w:t xml:space="preserve"> Framework</w:t>
+      </w:r>
+      <w:r>
+        <w:rPr>
+          <w:rFonts w:eastAsia="Times New Roman" w:cs="Lucida Sans Unicode"/>
+          <w:b/>
+          <w:color w:val="000000"/>
+          <w:sz w:val="28"/>
+          <w:szCs w:val="28"/>
+          <w:u w:val="single"/>
+        </w:rPr>
+        <w:t>:</w:t>
+      </w:r>
+    </w:p>
+    <w:p>
+      <w:pPr>
+        <w:pStyle w:val="ListParagraph"/>
+        <w:numPr>
+          <w:ilvl w:val="0"/>
+          <w:numId w:val="35"/>
+        </w:numPr>
+        <w:shd w:val="clear" w:color="auto" w:fill="FFFFFF"/>
+        <w:spacing w:before="360" w:after="60" w:line="240" w:lineRule="auto"/>
+        <w:outlineLvl w:val="2"/>
+        <w:rPr>
+          <w:rFonts w:eastAsia="Times New Roman" w:cs="Lucida Sans Unicode"/>
+          <w:b/>
+          <w:color w:val="000000"/>
+          <w:sz w:val="28"/>
+          <w:szCs w:val="28"/>
+          <w:u w:val="single"/>
+        </w:rPr>
+      </w:pPr>
+      <w:proofErr w:type="spellStart"/>
+      <w:r>
+        <w:rPr>
+          <w:rFonts w:eastAsia="Times New Roman" w:cs="Lucida Sans Unicode"/>
+          <w:color w:val="000000" w:themeColor="text1"/>
+          <w:sz w:val="28"/>
+          <w:szCs w:val="28"/>
+        </w:rPr>
+        <w:t>OpenAL</w:t>
+      </w:r>
+      <w:proofErr w:type="spellEnd"/>
+      <w:r>
+        <w:rPr>
+          <w:rFonts w:eastAsia="Times New Roman" w:cs="Lucida Sans Unicode"/>
+          <w:color w:val="000000" w:themeColor="text1"/>
+          <w:sz w:val="28"/>
+          <w:szCs w:val="28"/>
+        </w:rPr>
+        <w:t xml:space="preserve"> is a cross-platform 3D audio API appropriate for use wi</w:t>
+      </w:r>
+      <w:r>
+        <w:rPr>
+          <w:rFonts w:eastAsia="Times New Roman" w:cs="Lucida Sans Unicode"/>
+          <w:color w:val="000000" w:themeColor="text1"/>
+          <w:sz w:val="28"/>
+          <w:szCs w:val="28"/>
+        </w:rPr>
+        <w:t>th gaming applications and many</w:t>
+      </w:r>
+      <w:r>
+        <w:rPr>
+          <w:rFonts w:eastAsia="Times New Roman" w:cs="Lucida Sans Unicode"/>
+          <w:color w:val="000000" w:themeColor="text1"/>
+          <w:sz w:val="28"/>
+          <w:szCs w:val="28"/>
+        </w:rPr>
+        <w:t xml:space="preserve"> other types of audio applications.</w:t>
+      </w:r>
+    </w:p>
+    <w:p>
+      <w:pPr>
+        <w:pStyle w:val="ListParagraph"/>
+        <w:numPr>
+          <w:ilvl w:val="0"/>
+          <w:numId w:val="35"/>
+        </w:numPr>
+        <w:shd w:val="clear" w:color="auto" w:fill="FFFFFF"/>
+        <w:spacing w:before="360" w:after="60" w:line="240" w:lineRule="auto"/>
+        <w:jc w:val="both"/>
+        <w:outlineLvl w:val="2"/>
+        <w:rPr>
+          <w:rFonts w:eastAsia="Times New Roman" w:cs="Lucida Sans Unicode"/>
+          <w:color w:val="000000" w:themeColor="text1"/>
+          <w:sz w:val="28"/>
+          <w:szCs w:val="28"/>
+        </w:rPr>
+      </w:pPr>
+      <w:r>
+        <w:rPr>
+          <w:rFonts w:eastAsia="Times New Roman" w:cs="Lucida Sans Unicode"/>
+          <w:color w:val="000000" w:themeColor="text1"/>
+          <w:sz w:val="28"/>
+          <w:szCs w:val="28"/>
+        </w:rPr>
+        <w:t xml:space="preserve">The library models a collection of audio sources moving </w:t>
+      </w:r>
+      <w:proofErr w:type="gramStart"/>
+      <w:r>
+        <w:rPr>
+          <w:rFonts w:eastAsia="Times New Roman" w:cs="Lucida Sans Unicode"/>
+          <w:color w:val="000000" w:themeColor="text1"/>
+          <w:sz w:val="28"/>
+          <w:szCs w:val="28"/>
+        </w:rPr>
+        <w:t>in a 3D spaces</w:t>
+      </w:r>
+      <w:proofErr w:type="gramEnd"/>
+      <w:r>
+        <w:rPr>
+          <w:rFonts w:eastAsia="Times New Roman" w:cs="Lucida Sans Unicode"/>
+          <w:color w:val="000000" w:themeColor="text1"/>
+          <w:sz w:val="28"/>
+          <w:szCs w:val="28"/>
+        </w:rPr>
+        <w:t xml:space="preserve"> that are heard by a single listener somewhere in that space.</w:t>
+      </w:r>
+    </w:p>
+    <w:p>
+      <w:pPr>
+        <w:pStyle w:val="ListParagraph"/>
+        <w:numPr>
+          <w:ilvl w:val="0"/>
+          <w:numId w:val="35"/>
+        </w:numPr>
+        <w:shd w:val="clear" w:color="auto" w:fill="FFFFFF"/>
+        <w:spacing w:before="360" w:after="60" w:line="240" w:lineRule="auto"/>
+        <w:jc w:val="both"/>
+        <w:outlineLvl w:val="2"/>
+        <w:rPr>
+          <w:rFonts w:eastAsia="Times New Roman" w:cs="Lucida Sans Unicode"/>
+          <w:color w:val="000000" w:themeColor="text1"/>
+          <w:sz w:val="28"/>
+          <w:szCs w:val="28"/>
+        </w:rPr>
+      </w:pPr>
+      <w:r>
+        <w:rPr>
+          <w:rFonts w:eastAsia="Times New Roman" w:cs="Lucida Sans Unicode"/>
+          <w:color w:val="000000" w:themeColor="text1"/>
+          <w:sz w:val="28"/>
+          <w:szCs w:val="28"/>
+        </w:rPr>
+        <w:t xml:space="preserve">The basic </w:t>
+      </w:r>
+      <w:proofErr w:type="spellStart"/>
+      <w:r>
+        <w:rPr>
+          <w:rFonts w:eastAsia="Times New Roman" w:cs="Lucida Sans Unicode"/>
+          <w:color w:val="000000" w:themeColor="text1"/>
+          <w:sz w:val="28"/>
+          <w:szCs w:val="28"/>
+        </w:rPr>
+        <w:t>OpenAL</w:t>
+      </w:r>
+      <w:proofErr w:type="spellEnd"/>
+      <w:r>
+        <w:rPr>
+          <w:rFonts w:eastAsia="Times New Roman" w:cs="Lucida Sans Unicode"/>
+          <w:color w:val="000000" w:themeColor="text1"/>
+          <w:sz w:val="28"/>
+          <w:szCs w:val="28"/>
+        </w:rPr>
+        <w:t xml:space="preserve"> objects are a listener, a source, and a Buf</w:t>
+      </w:r>
+      <w:r>
+        <w:rPr>
+          <w:rFonts w:eastAsia="Times New Roman" w:cs="Lucida Sans Unicode"/>
+          <w:color w:val="000000" w:themeColor="text1"/>
+          <w:sz w:val="28"/>
+          <w:szCs w:val="28"/>
+        </w:rPr>
+        <w:t xml:space="preserve">fer. There can be a large number </w:t>
+      </w:r>
+      <w:r>
+        <w:rPr>
+          <w:rFonts w:eastAsia="Times New Roman" w:cs="Lucida Sans Unicode"/>
+          <w:color w:val="000000" w:themeColor="text1"/>
+          <w:sz w:val="28"/>
+          <w:szCs w:val="28"/>
+        </w:rPr>
+        <w:t>of Buffers, which contain audio data.</w:t>
+      </w:r>
+    </w:p>
+    <w:p>
+      <w:pPr>
+        <w:pStyle w:val="ListParagraph"/>
+        <w:numPr>
+          <w:ilvl w:val="0"/>
+          <w:numId w:val="35"/>
+        </w:numPr>
+        <w:shd w:val="clear" w:color="auto" w:fill="FFFFFF"/>
+        <w:spacing w:before="360" w:after="60" w:line="240" w:lineRule="auto"/>
+        <w:jc w:val="both"/>
+        <w:outlineLvl w:val="2"/>
+        <w:rPr>
+          <w:rFonts w:eastAsia="Times New Roman" w:cs="Lucida Sans Unicode"/>
+          <w:color w:val="000000" w:themeColor="text1"/>
+          <w:sz w:val="28"/>
+          <w:szCs w:val="28"/>
+        </w:rPr>
+      </w:pPr>
+      <w:r>
+        <w:rPr>
+          <w:rFonts w:eastAsia="Times New Roman" w:cs="Lucida Sans Unicode"/>
+          <w:color w:val="000000" w:themeColor="text1"/>
+          <w:sz w:val="28"/>
+          <w:szCs w:val="28"/>
+        </w:rPr>
+        <w:lastRenderedPageBreak/>
+        <w:t>Each buffer can be attached to one or more Sources, which represent points in 3D space w</w:t>
+      </w:r>
+      <w:r>
+        <w:rPr>
+          <w:rFonts w:eastAsia="Times New Roman" w:cs="Lucida Sans Unicode"/>
+          <w:color w:val="000000" w:themeColor="text1"/>
+          <w:sz w:val="28"/>
+          <w:szCs w:val="28"/>
+        </w:rPr>
+        <w:t>h</w:t>
+      </w:r>
+      <w:r>
+        <w:rPr>
+          <w:rFonts w:eastAsia="Times New Roman" w:cs="Lucida Sans Unicode"/>
+          <w:color w:val="000000" w:themeColor="text1"/>
+          <w:sz w:val="28"/>
+          <w:szCs w:val="28"/>
+        </w:rPr>
+        <w:t>ich are emitting audio.</w:t>
+      </w:r>
+    </w:p>
+    <w:p>
+      <w:pPr>
+        <w:pStyle w:val="ListParagraph"/>
+        <w:numPr>
+          <w:ilvl w:val="0"/>
+          <w:numId w:val="35"/>
+        </w:numPr>
+        <w:shd w:val="clear" w:color="auto" w:fill="FFFFFF"/>
+        <w:spacing w:before="360" w:after="60" w:line="240" w:lineRule="auto"/>
+        <w:jc w:val="both"/>
+        <w:outlineLvl w:val="2"/>
+        <w:rPr>
+          <w:rFonts w:eastAsia="Times New Roman" w:cs="Lucida Sans Unicode"/>
+          <w:color w:val="000000" w:themeColor="text1"/>
+          <w:sz w:val="28"/>
+          <w:szCs w:val="28"/>
+        </w:rPr>
+      </w:pPr>
+      <w:r>
+        <w:rPr>
+          <w:rFonts w:eastAsia="Times New Roman" w:cs="Lucida Sans Unicode"/>
+          <w:color w:val="000000" w:themeColor="text1"/>
+          <w:sz w:val="28"/>
+          <w:szCs w:val="28"/>
+        </w:rPr>
+        <w:t>There is always one listener object (per audio context), which represents the position where the sources are heard – rendering is done from the perspective of the listener.</w:t>
+      </w:r>
+    </w:p>
+    <w:p>
+      <w:pPr>
+        <w:shd w:val="clear" w:color="auto" w:fill="FFFFFF"/>
+        <w:spacing w:before="360" w:after="60" w:line="240" w:lineRule="auto"/>
+        <w:jc w:val="both"/>
+        <w:outlineLvl w:val="2"/>
+        <w:rPr>
+          <w:rFonts w:eastAsia="Times New Roman" w:cs="Lucida Sans Unicode"/>
+          <w:color w:val="000000" w:themeColor="text1"/>
+          <w:sz w:val="28"/>
+          <w:szCs w:val="28"/>
+        </w:rPr>
+      </w:pPr>
+    </w:p>
+    <w:p>
+      <w:pPr>
+        <w:shd w:val="clear" w:color="auto" w:fill="FFFFFF"/>
+        <w:spacing w:before="360" w:after="60" w:line="240" w:lineRule="auto"/>
+        <w:outlineLvl w:val="2"/>
+        <w:rPr>
+          <w:rFonts w:eastAsia="Times New Roman" w:cs="Lucida Sans Unicode"/>
+          <w:b/>
+          <w:color w:val="000000"/>
+          <w:sz w:val="28"/>
+          <w:szCs w:val="28"/>
+          <w:u w:val="single"/>
+        </w:rPr>
+      </w:pPr>
+      <w:r>
+        <w:rPr>
+          <w:rFonts w:eastAsia="Times New Roman" w:cs="Lucida Sans Unicode"/>
+          <w:b/>
+          <w:color w:val="000000"/>
+          <w:sz w:val="28"/>
+          <w:szCs w:val="28"/>
+          <w:u w:val="single"/>
+        </w:rPr>
+        <w:t>OpenGL ES Framework</w:t>
+      </w:r>
+      <w:r>
+        <w:rPr>
+          <w:rFonts w:eastAsia="Times New Roman" w:cs="Lucida Sans Unicode"/>
+          <w:b/>
+          <w:color w:val="000000"/>
+          <w:sz w:val="28"/>
+          <w:szCs w:val="28"/>
+          <w:u w:val="single"/>
+        </w:rPr>
+        <w:t>:</w:t>
+      </w:r>
+    </w:p>
+    <w:p>
+      <w:pPr>
+        <w:pStyle w:val="ListParagraph"/>
+        <w:numPr>
+          <w:ilvl w:val="0"/>
+          <w:numId w:val="36"/>
+        </w:numPr>
+        <w:shd w:val="clear" w:color="auto" w:fill="FFFFFF"/>
+        <w:spacing w:line="240" w:lineRule="auto"/>
+        <w:jc w:val="both"/>
+        <w:rPr>
+          <w:rFonts w:eastAsia="Times New Roman" w:cs="Lucida Sans Unicode"/>
+          <w:color w:val="000000"/>
+          <w:sz w:val="28"/>
+          <w:szCs w:val="28"/>
+        </w:rPr>
+      </w:pPr>
+      <w:r>
+        <w:rPr>
+          <w:rFonts w:eastAsia="Times New Roman" w:cs="Lucida Sans Unicode"/>
+          <w:color w:val="000000"/>
+          <w:sz w:val="28"/>
+          <w:szCs w:val="28"/>
+        </w:rPr>
+        <w:t>The OpenGL ES framework (</w:t>
+      </w:r>
+      <w:proofErr w:type="spellStart"/>
+      <w:r>
+        <w:rPr>
+          <w:rFonts w:eastAsia="Times New Roman" w:cs="Courier New"/>
+          <w:color w:val="000000" w:themeColor="text1"/>
+          <w:sz w:val="28"/>
+          <w:szCs w:val="28"/>
+        </w:rPr>
+        <w:t>OpenGLES.framework</w:t>
+      </w:r>
+      <w:proofErr w:type="spellEnd"/>
+      <w:r>
+        <w:rPr>
+          <w:rFonts w:eastAsia="Times New Roman" w:cs="Lucida Sans Unicode"/>
+          <w:color w:val="000000"/>
+          <w:sz w:val="28"/>
+          <w:szCs w:val="28"/>
+        </w:rPr>
+        <w:t xml:space="preserve">) provides tools for drawing 2D and 3D content. </w:t>
+      </w:r>
+    </w:p>
+    <w:p>
+      <w:pPr>
+        <w:pStyle w:val="ListParagraph"/>
+        <w:numPr>
+          <w:ilvl w:val="0"/>
+          <w:numId w:val="36"/>
+        </w:numPr>
+        <w:shd w:val="clear" w:color="auto" w:fill="FFFFFF"/>
+        <w:spacing w:line="240" w:lineRule="auto"/>
+        <w:jc w:val="both"/>
+        <w:rPr>
+          <w:rFonts w:eastAsia="Times New Roman" w:cs="Lucida Sans Unicode"/>
+          <w:color w:val="000000"/>
+          <w:sz w:val="28"/>
+          <w:szCs w:val="28"/>
+        </w:rPr>
+      </w:pPr>
+      <w:r>
+        <w:rPr>
+          <w:rFonts w:eastAsia="Times New Roman" w:cs="Lucida Sans Unicode"/>
+          <w:color w:val="000000"/>
+          <w:sz w:val="28"/>
+          <w:szCs w:val="28"/>
+        </w:rPr>
+        <w:t xml:space="preserve">It is a C-based framework that works closely with the device hardware to provide fine-grained graphics control and high frame rates for full-screen immersive apps such as games. </w:t>
+      </w:r>
+    </w:p>
+    <w:p>
+      <w:pPr>
+        <w:pStyle w:val="ListParagraph"/>
+        <w:numPr>
+          <w:ilvl w:val="0"/>
+          <w:numId w:val="36"/>
+        </w:numPr>
+        <w:shd w:val="clear" w:color="auto" w:fill="FFFFFF"/>
+        <w:spacing w:line="240" w:lineRule="auto"/>
+        <w:jc w:val="both"/>
+        <w:rPr>
+          <w:rFonts w:eastAsia="Times New Roman" w:cs="Lucida Sans Unicode"/>
+          <w:color w:val="000000"/>
+          <w:sz w:val="28"/>
+          <w:szCs w:val="28"/>
+        </w:rPr>
+      </w:pPr>
+      <w:r>
+        <w:rPr>
+          <w:rFonts w:eastAsia="Times New Roman" w:cs="Lucida Sans Unicode"/>
+          <w:color w:val="000000"/>
+          <w:sz w:val="28"/>
+          <w:szCs w:val="28"/>
+        </w:rPr>
+        <w:t>We</w:t>
+      </w:r>
+      <w:r>
+        <w:rPr>
+          <w:rFonts w:eastAsia="Times New Roman" w:cs="Lucida Sans Unicode"/>
+          <w:color w:val="000000"/>
+          <w:sz w:val="28"/>
+          <w:szCs w:val="28"/>
+        </w:rPr>
+        <w:t xml:space="preserve"> use the OpenGL framework in conjunction with the EAGL interfaces, which</w:t>
+      </w:r>
+      <w:r>
+        <w:rPr>
+          <w:rFonts w:eastAsia="Times New Roman" w:cs="Lucida Sans Unicode"/>
+          <w:color w:val="000000"/>
+          <w:sz w:val="28"/>
+          <w:szCs w:val="28"/>
+        </w:rPr>
+        <w:t xml:space="preserve"> provide the interface between </w:t>
+      </w:r>
+      <w:r>
+        <w:rPr>
+          <w:rFonts w:eastAsia="Times New Roman" w:cs="Lucida Sans Unicode"/>
+          <w:color w:val="000000"/>
+          <w:sz w:val="28"/>
+          <w:szCs w:val="28"/>
+        </w:rPr>
+        <w:t xml:space="preserve">our OpenGL ES drawing calls and the native window objects in </w:t>
+      </w:r>
+      <w:proofErr w:type="spellStart"/>
+      <w:r>
+        <w:rPr>
+          <w:rFonts w:eastAsia="Times New Roman" w:cs="Lucida Sans Unicode"/>
+          <w:color w:val="000000"/>
+          <w:sz w:val="28"/>
+          <w:szCs w:val="28"/>
+        </w:rPr>
+        <w:t>UIKit</w:t>
+      </w:r>
+      <w:proofErr w:type="spellEnd"/>
+      <w:r>
+        <w:rPr>
+          <w:rFonts w:eastAsia="Times New Roman" w:cs="Lucida Sans Unicode"/>
+          <w:color w:val="000000"/>
+          <w:sz w:val="28"/>
+          <w:szCs w:val="28"/>
+        </w:rPr>
+        <w:t>.</w:t>
+      </w:r>
+    </w:p>
+    <w:p>
+      <w:pPr>
+        <w:pStyle w:val="ListParagraph"/>
+        <w:numPr>
+          <w:ilvl w:val="0"/>
+          <w:numId w:val="36"/>
+        </w:numPr>
+        <w:shd w:val="clear" w:color="auto" w:fill="FFFFFF"/>
+        <w:spacing w:line="240" w:lineRule="auto"/>
+        <w:jc w:val="both"/>
+        <w:rPr>
+          <w:rFonts w:eastAsia="Times New Roman" w:cs="Lucida Sans Unicode"/>
+          <w:color w:val="000000"/>
+          <w:sz w:val="28"/>
+          <w:szCs w:val="28"/>
+        </w:rPr>
+      </w:pPr>
+      <w:r>
+        <w:rPr>
+          <w:rFonts w:cs="Lucida Sans Unicode"/>
+          <w:color w:val="000000"/>
+          <w:sz w:val="28"/>
+          <w:szCs w:val="28"/>
+          <w:shd w:val="clear" w:color="auto" w:fill="FFFFFF"/>
+        </w:rPr>
+        <w:t>The</w:t>
+      </w:r>
+      <w:r>
+        <w:rPr>
+          <w:rStyle w:val="apple-converted-space"/>
+          <w:rFonts w:cs="Lucida Sans Unicode"/>
+          <w:i/>
+          <w:color w:val="000000"/>
+          <w:sz w:val="28"/>
+          <w:szCs w:val="28"/>
+          <w:shd w:val="clear" w:color="auto" w:fill="FFFFFF"/>
+        </w:rPr>
+        <w:t> </w:t>
+      </w:r>
+      <w:r>
+        <w:rPr>
+          <w:rStyle w:val="Emphasis"/>
+          <w:rFonts w:cs="Lucida Sans Unicode"/>
+          <w:i w:val="0"/>
+          <w:color w:val="000000"/>
+          <w:sz w:val="28"/>
+          <w:szCs w:val="28"/>
+          <w:shd w:val="clear" w:color="auto" w:fill="FFFFFF"/>
+        </w:rPr>
+        <w:t>Open Graphics Library (OpenGL)</w:t>
+      </w:r>
+      <w:r>
+        <w:rPr>
+          <w:rStyle w:val="apple-converted-space"/>
+          <w:rFonts w:cs="Lucida Sans Unicode"/>
+          <w:i/>
+          <w:color w:val="000000"/>
+          <w:sz w:val="28"/>
+          <w:szCs w:val="28"/>
+          <w:shd w:val="clear" w:color="auto" w:fill="FFFFFF"/>
+        </w:rPr>
+        <w:t> </w:t>
+      </w:r>
+      <w:r>
+        <w:rPr>
+          <w:rFonts w:cs="Lucida Sans Unicode"/>
+          <w:color w:val="000000"/>
+          <w:sz w:val="28"/>
+          <w:szCs w:val="28"/>
+          <w:shd w:val="clear" w:color="auto" w:fill="FFFFFF"/>
+        </w:rPr>
+        <w:t>is used for visualizing 2D and 3D data.</w:t>
+      </w:r>
+    </w:p>
+    <w:p>
+      <w:pPr>
+        <w:pStyle w:val="ListParagraph"/>
+        <w:numPr>
+          <w:ilvl w:val="0"/>
+          <w:numId w:val="36"/>
+        </w:numPr>
+        <w:shd w:val="clear" w:color="auto" w:fill="FFFFFF"/>
+        <w:spacing w:line="240" w:lineRule="auto"/>
+        <w:jc w:val="both"/>
+        <w:rPr>
+          <w:rFonts w:eastAsia="Times New Roman" w:cs="Lucida Sans Unicode"/>
+          <w:color w:val="000000"/>
+          <w:sz w:val="28"/>
+          <w:szCs w:val="28"/>
+        </w:rPr>
+      </w:pPr>
+      <w:r>
+        <w:rPr>
+          <w:rFonts w:cs="Lucida Sans Unicode"/>
+          <w:color w:val="000000"/>
+          <w:sz w:val="28"/>
+          <w:szCs w:val="28"/>
+          <w:shd w:val="clear" w:color="auto" w:fill="FFFFFF"/>
+        </w:rPr>
+        <w:t xml:space="preserve"> It is a multipurpose open-standard graphics library that supports applications for 2D and 3D digital content creation, mechanical and architectural design, virtual prototyping, flight simulation, video games, and more. </w:t>
+      </w:r>
+    </w:p>
+    <w:p>
+      <w:pPr>
+        <w:pStyle w:val="ListParagraph"/>
+        <w:numPr>
+          <w:ilvl w:val="0"/>
+          <w:numId w:val="36"/>
+        </w:numPr>
+        <w:shd w:val="clear" w:color="auto" w:fill="FFFFFF"/>
+        <w:spacing w:line="240" w:lineRule="auto"/>
+        <w:jc w:val="both"/>
+        <w:rPr>
+          <w:rFonts w:eastAsia="Times New Roman" w:cs="Lucida Sans Unicode"/>
+          <w:color w:val="000000"/>
+          <w:sz w:val="28"/>
+          <w:szCs w:val="28"/>
+        </w:rPr>
+      </w:pPr>
+      <w:proofErr w:type="gramStart"/>
+      <w:r>
+        <w:rPr>
+          <w:rFonts w:cs="Lucida Sans Unicode"/>
+          <w:color w:val="000000"/>
+          <w:sz w:val="28"/>
+          <w:szCs w:val="28"/>
+          <w:shd w:val="clear" w:color="auto" w:fill="FFFFFF"/>
+        </w:rPr>
+        <w:t>we</w:t>
+      </w:r>
+      <w:proofErr w:type="gramEnd"/>
+      <w:r>
+        <w:rPr>
+          <w:rFonts w:cs="Lucida Sans Unicode"/>
+          <w:color w:val="000000"/>
+          <w:sz w:val="28"/>
+          <w:szCs w:val="28"/>
+          <w:shd w:val="clear" w:color="auto" w:fill="FFFFFF"/>
+        </w:rPr>
+        <w:t xml:space="preserve"> use OpenGL to configure a 3D graphics pipeline and submit data to it. Vertices are transformed and lit, assembled into primitives, and </w:t>
+      </w:r>
+      <w:proofErr w:type="spellStart"/>
+      <w:r>
+        <w:rPr>
+          <w:rFonts w:cs="Lucida Sans Unicode"/>
+          <w:color w:val="000000"/>
+          <w:sz w:val="28"/>
+          <w:szCs w:val="28"/>
+          <w:shd w:val="clear" w:color="auto" w:fill="FFFFFF"/>
+        </w:rPr>
+        <w:t>rasterized</w:t>
+      </w:r>
+      <w:proofErr w:type="spellEnd"/>
+      <w:r>
+        <w:rPr>
+          <w:rFonts w:cs="Lucida Sans Unicode"/>
+          <w:color w:val="000000"/>
+          <w:sz w:val="28"/>
+          <w:szCs w:val="28"/>
+          <w:shd w:val="clear" w:color="auto" w:fill="FFFFFF"/>
+        </w:rPr>
+        <w:t xml:space="preserve"> to create a 2D image. </w:t>
+      </w:r>
+    </w:p>
+    <w:p>
+      <w:pPr>
+        <w:pStyle w:val="ListParagraph"/>
+        <w:numPr>
+          <w:ilvl w:val="0"/>
+          <w:numId w:val="36"/>
+        </w:numPr>
+        <w:shd w:val="clear" w:color="auto" w:fill="FFFFFF"/>
+        <w:spacing w:line="240" w:lineRule="auto"/>
+        <w:jc w:val="both"/>
+        <w:rPr>
+          <w:rFonts w:eastAsia="Times New Roman" w:cs="Lucida Sans Unicode"/>
+          <w:color w:val="000000"/>
+          <w:sz w:val="28"/>
+          <w:szCs w:val="28"/>
+        </w:rPr>
+      </w:pPr>
+      <w:r>
+        <w:rPr>
+          <w:rFonts w:cs="Lucida Sans Unicode"/>
+          <w:color w:val="000000"/>
+          <w:sz w:val="28"/>
+          <w:szCs w:val="28"/>
+          <w:shd w:val="clear" w:color="auto" w:fill="FFFFFF"/>
+        </w:rPr>
+        <w:t>OpenGL is designed to translate function calls into graphics commands that can be sent to underlying graphics hardware</w:t>
+      </w:r>
+      <w:r>
+        <w:rPr>
+          <w:rFonts w:cs="Lucida Sans Unicode"/>
+          <w:color w:val="000000"/>
+          <w:sz w:val="28"/>
+          <w:szCs w:val="28"/>
+          <w:shd w:val="clear" w:color="auto" w:fill="FFFFFF"/>
+        </w:rPr>
+        <w:t>.</w:t>
+      </w:r>
+    </w:p>
+    <w:p>
+      <w:pPr>
+        <w:shd w:val="clear" w:color="auto" w:fill="FFFFFF"/>
+        <w:spacing w:line="240" w:lineRule="auto"/>
+        <w:jc w:val="both"/>
+        <w:rPr>
+          <w:rFonts w:eastAsia="Times New Roman" w:cs="Lucida Sans Unicode"/>
+          <w:color w:val="000000"/>
+          <w:sz w:val="28"/>
+          <w:szCs w:val="28"/>
+        </w:rPr>
+      </w:pPr>
+    </w:p>
+    <w:p>
+      <w:pPr>
+        <w:shd w:val="clear" w:color="auto" w:fill="FFFFFF"/>
+        <w:spacing w:before="360" w:after="60" w:line="240" w:lineRule="auto"/>
+        <w:outlineLvl w:val="2"/>
+        <w:rPr>
+          <w:rFonts w:eastAsia="Times New Roman" w:cs="Lucida Sans Unicode"/>
+          <w:b/>
+          <w:color w:val="000000" w:themeColor="text1"/>
+          <w:sz w:val="28"/>
+          <w:szCs w:val="28"/>
+          <w:u w:val="single"/>
+        </w:rPr>
+      </w:pPr>
+      <w:r>
+        <w:rPr>
+          <w:rFonts w:eastAsia="Times New Roman" w:cs="Lucida Sans Unicode"/>
+          <w:b/>
+          <w:color w:val="000000" w:themeColor="text1"/>
+          <w:sz w:val="28"/>
+          <w:szCs w:val="28"/>
+          <w:u w:val="single"/>
+        </w:rPr>
+        <w:t>Photos UI Framework</w:t>
+      </w:r>
+      <w:r>
+        <w:rPr>
+          <w:rFonts w:eastAsia="Times New Roman" w:cs="Lucida Sans Unicode"/>
+          <w:b/>
+          <w:color w:val="000000" w:themeColor="text1"/>
+          <w:sz w:val="28"/>
+          <w:szCs w:val="28"/>
+          <w:u w:val="single"/>
+        </w:rPr>
+        <w:t>:</w:t>
+      </w:r>
+    </w:p>
+    <w:p>
+      <w:pPr>
+        <w:pStyle w:val="ListParagraph"/>
+        <w:numPr>
+          <w:ilvl w:val="0"/>
+          <w:numId w:val="37"/>
+        </w:numPr>
+        <w:shd w:val="clear" w:color="auto" w:fill="FFFFFF"/>
+        <w:spacing w:line="240" w:lineRule="auto"/>
+        <w:rPr>
+          <w:rFonts w:eastAsia="Times New Roman" w:cs="Lucida Sans Unicode"/>
+          <w:color w:val="000000" w:themeColor="text1"/>
+          <w:sz w:val="28"/>
+          <w:szCs w:val="28"/>
+        </w:rPr>
+      </w:pPr>
+      <w:r>
+        <w:rPr>
+          <w:rFonts w:eastAsia="Times New Roman" w:cs="Lucida Sans Unicode"/>
+          <w:color w:val="000000" w:themeColor="text1"/>
+          <w:sz w:val="28"/>
+          <w:szCs w:val="28"/>
+        </w:rPr>
+        <w:t>The Photos UI framework (</w:t>
+      </w:r>
+      <w:proofErr w:type="spellStart"/>
+      <w:r>
+        <w:rPr>
+          <w:rFonts w:eastAsia="Times New Roman" w:cs="Courier New"/>
+          <w:color w:val="000000" w:themeColor="text1"/>
+          <w:sz w:val="28"/>
+          <w:szCs w:val="28"/>
+        </w:rPr>
+        <w:t>PhotosUI.framework</w:t>
+      </w:r>
+      <w:proofErr w:type="spellEnd"/>
+      <w:r>
+        <w:rPr>
+          <w:rFonts w:eastAsia="Times New Roman" w:cs="Lucida Sans Unicode"/>
+          <w:color w:val="000000" w:themeColor="text1"/>
+          <w:sz w:val="28"/>
+          <w:szCs w:val="28"/>
+        </w:rPr>
+        <w:t>) lets you create app extensions for editing image and video assets in the Photos app. </w:t>
+      </w:r>
+    </w:p>
+    <w:p>
+      <w:pPr>
+        <w:shd w:val="clear" w:color="auto" w:fill="FFFFFF"/>
+        <w:spacing w:line="240" w:lineRule="auto"/>
+        <w:rPr>
+          <w:rFonts w:eastAsia="Times New Roman" w:cs="Lucida Sans Unicode"/>
+          <w:color w:val="000000" w:themeColor="text1"/>
+          <w:sz w:val="28"/>
+          <w:szCs w:val="28"/>
+        </w:rPr>
+      </w:pPr>
+    </w:p>
+    <w:p>
+      <w:pPr>
+        <w:shd w:val="clear" w:color="auto" w:fill="FFFFFF"/>
+        <w:spacing w:before="360" w:after="60" w:line="240" w:lineRule="auto"/>
+        <w:outlineLvl w:val="2"/>
+        <w:rPr>
+          <w:rFonts w:eastAsia="Times New Roman" w:cs="Lucida Sans Unicode"/>
+          <w:b/>
+          <w:color w:val="000000" w:themeColor="text1"/>
+          <w:sz w:val="28"/>
+          <w:szCs w:val="28"/>
+          <w:u w:val="single"/>
+        </w:rPr>
+      </w:pPr>
+    </w:p>
+    <w:p>
+      <w:pPr>
+        <w:shd w:val="clear" w:color="auto" w:fill="FFFFFF"/>
+        <w:spacing w:before="360" w:after="60" w:line="240" w:lineRule="auto"/>
+        <w:outlineLvl w:val="2"/>
+        <w:rPr>
+          <w:rFonts w:eastAsia="Times New Roman" w:cs="Lucida Sans Unicode"/>
+          <w:b/>
+          <w:color w:val="000000" w:themeColor="text1"/>
+          <w:sz w:val="28"/>
+          <w:szCs w:val="28"/>
+          <w:u w:val="single"/>
+        </w:rPr>
+      </w:pPr>
+      <w:r>
+        <w:rPr>
+          <w:rFonts w:eastAsia="Times New Roman" w:cs="Lucida Sans Unicode"/>
+          <w:b/>
+          <w:color w:val="000000" w:themeColor="text1"/>
+          <w:sz w:val="28"/>
+          <w:szCs w:val="28"/>
+          <w:u w:val="single"/>
+        </w:rPr>
+        <w:lastRenderedPageBreak/>
+        <w:t>Quartz Core Framework</w:t>
+      </w:r>
+      <w:r>
+        <w:rPr>
+          <w:rFonts w:eastAsia="Times New Roman" w:cs="Lucida Sans Unicode"/>
+          <w:b/>
+          <w:color w:val="000000" w:themeColor="text1"/>
+          <w:sz w:val="28"/>
+          <w:szCs w:val="28"/>
+          <w:u w:val="single"/>
+        </w:rPr>
+        <w:t>:</w:t>
+      </w:r>
+    </w:p>
+    <w:p>
+      <w:pPr>
+        <w:pStyle w:val="ListParagraph"/>
+        <w:numPr>
+          <w:ilvl w:val="0"/>
+          <w:numId w:val="37"/>
+        </w:numPr>
+        <w:shd w:val="clear" w:color="auto" w:fill="FFFFFF"/>
+        <w:spacing w:line="240" w:lineRule="auto"/>
+        <w:jc w:val="both"/>
+        <w:rPr>
+          <w:rFonts w:eastAsia="Times New Roman" w:cs="Lucida Sans Unicode"/>
+          <w:color w:val="000000" w:themeColor="text1"/>
+          <w:sz w:val="28"/>
+          <w:szCs w:val="28"/>
+        </w:rPr>
+      </w:pPr>
+      <w:r>
+        <w:rPr>
+          <w:rFonts w:eastAsia="Times New Roman" w:cs="Lucida Sans Unicode"/>
+          <w:color w:val="000000" w:themeColor="text1"/>
+          <w:sz w:val="28"/>
+          <w:szCs w:val="28"/>
+        </w:rPr>
+        <w:t>The Quartz Core framework (</w:t>
+      </w:r>
+      <w:proofErr w:type="spellStart"/>
+      <w:r>
+        <w:rPr>
+          <w:rFonts w:eastAsia="Times New Roman" w:cs="Courier New"/>
+          <w:color w:val="000000" w:themeColor="text1"/>
+          <w:sz w:val="28"/>
+          <w:szCs w:val="28"/>
+        </w:rPr>
+        <w:t>QuartzCore.framework</w:t>
+      </w:r>
+      <w:proofErr w:type="spellEnd"/>
+      <w:r>
+        <w:rPr>
+          <w:rFonts w:eastAsia="Times New Roman" w:cs="Lucida Sans Unicode"/>
+          <w:color w:val="000000" w:themeColor="text1"/>
+          <w:sz w:val="28"/>
+          <w:szCs w:val="28"/>
+        </w:rPr>
+        <w:t xml:space="preserve">) contains the Core Animation interfaces. </w:t>
+      </w:r>
+    </w:p>
+    <w:p>
+      <w:pPr>
+        <w:pStyle w:val="ListParagraph"/>
+        <w:numPr>
+          <w:ilvl w:val="0"/>
+          <w:numId w:val="37"/>
+        </w:numPr>
+        <w:shd w:val="clear" w:color="auto" w:fill="FFFFFF"/>
+        <w:spacing w:line="240" w:lineRule="auto"/>
+        <w:jc w:val="both"/>
+        <w:rPr>
+          <w:rFonts w:eastAsia="Times New Roman" w:cs="Lucida Sans Unicode"/>
+          <w:color w:val="000000" w:themeColor="text1"/>
+          <w:sz w:val="28"/>
+          <w:szCs w:val="28"/>
+        </w:rPr>
+      </w:pPr>
+      <w:r>
+        <w:rPr>
+          <w:rFonts w:eastAsia="Times New Roman" w:cs="Lucida Sans Unicode"/>
+          <w:color w:val="000000" w:themeColor="text1"/>
+          <w:sz w:val="28"/>
+          <w:szCs w:val="28"/>
+        </w:rPr>
+        <w:t xml:space="preserve">Core Animation is an advanced compositing technology that makes it easy to create view-based animations that are fast and efficient. </w:t>
+      </w:r>
+    </w:p>
+    <w:p>
+      <w:pPr>
+        <w:pStyle w:val="ListParagraph"/>
+        <w:numPr>
+          <w:ilvl w:val="0"/>
+          <w:numId w:val="37"/>
+        </w:numPr>
+        <w:shd w:val="clear" w:color="auto" w:fill="FFFFFF"/>
+        <w:spacing w:line="240" w:lineRule="auto"/>
+        <w:jc w:val="both"/>
+        <w:rPr>
+          <w:rFonts w:eastAsia="Times New Roman" w:cs="Lucida Sans Unicode"/>
+          <w:color w:val="000000" w:themeColor="text1"/>
+          <w:sz w:val="28"/>
+          <w:szCs w:val="28"/>
+        </w:rPr>
+      </w:pPr>
+      <w:r>
+        <w:rPr>
+          <w:rFonts w:eastAsia="Times New Roman" w:cs="Lucida Sans Unicode"/>
+          <w:color w:val="000000" w:themeColor="text1"/>
+          <w:sz w:val="28"/>
+          <w:szCs w:val="28"/>
+        </w:rPr>
+        <w:t xml:space="preserve">The compositing engine takes advantage of the underlying hardware to manipulate your view’s contents efficiently and in real time. </w:t>
+      </w:r>
+    </w:p>
+    <w:p>
+      <w:pPr>
+        <w:pStyle w:val="ListParagraph"/>
+        <w:numPr>
+          <w:ilvl w:val="0"/>
+          <w:numId w:val="37"/>
+        </w:numPr>
+        <w:shd w:val="clear" w:color="auto" w:fill="FFFFFF"/>
+        <w:spacing w:line="240" w:lineRule="auto"/>
+        <w:jc w:val="both"/>
+        <w:rPr>
+          <w:rFonts w:eastAsia="Times New Roman" w:cs="Lucida Sans Unicode"/>
+          <w:color w:val="000000" w:themeColor="text1"/>
+          <w:sz w:val="28"/>
+          <w:szCs w:val="28"/>
+        </w:rPr>
+      </w:pPr>
+      <w:r>
+        <w:rPr>
+          <w:rFonts w:eastAsia="Times New Roman" w:cs="Lucida Sans Unicode"/>
+          <w:color w:val="000000" w:themeColor="text1"/>
+          <w:sz w:val="28"/>
+          <w:szCs w:val="28"/>
+        </w:rPr>
+        <w:t>Specify the start and end points of the animation, and let Core Animation do the rest. And because Core Animation is built in to the underlying </w:t>
+      </w:r>
+      <w:proofErr w:type="spellStart"/>
+      <w:r>
+        <w:rPr>
+          <w:rFonts w:eastAsia="Times New Roman" w:cs="Courier New"/>
+          <w:color w:val="000000" w:themeColor="text1"/>
+          <w:sz w:val="28"/>
+          <w:szCs w:val="28"/>
+        </w:rPr>
+        <w:t>UIView</w:t>
+      </w:r>
+      <w:proofErr w:type="spellEnd"/>
+      <w:r>
+        <w:rPr>
+          <w:rFonts w:eastAsia="Times New Roman" w:cs="Lucida Sans Unicode"/>
+          <w:color w:val="000000" w:themeColor="text1"/>
+          <w:sz w:val="28"/>
+          <w:szCs w:val="28"/>
+        </w:rPr>
+        <w:t> architecture, it is always available</w:t>
+      </w:r>
+      <w:r>
+        <w:rPr>
+          <w:rFonts w:eastAsia="Times New Roman" w:cs="Lucida Sans Unicode"/>
+          <w:color w:val="000000" w:themeColor="text1"/>
+          <w:sz w:val="28"/>
+          <w:szCs w:val="28"/>
+        </w:rPr>
+        <w:t>.</w:t>
+      </w:r>
+    </w:p>
+    <w:p>
+      <w:pPr>
+        <w:shd w:val="clear" w:color="auto" w:fill="FFFFFF"/>
+        <w:spacing w:line="240" w:lineRule="auto"/>
+        <w:jc w:val="both"/>
+        <w:rPr>
+          <w:rFonts w:eastAsia="Times New Roman" w:cs="Lucida Sans Unicode"/>
+          <w:color w:val="000000" w:themeColor="text1"/>
+          <w:sz w:val="28"/>
+          <w:szCs w:val="28"/>
+        </w:rPr>
+      </w:pPr>
+    </w:p>
+    <w:p>
+      <w:pPr>
+        <w:shd w:val="clear" w:color="auto" w:fill="FFFFFF"/>
+        <w:spacing w:before="360" w:after="60" w:line="240" w:lineRule="auto"/>
+        <w:outlineLvl w:val="2"/>
+        <w:rPr>
+          <w:rFonts w:eastAsia="Times New Roman" w:cs="Lucida Sans Unicode"/>
+          <w:b/>
+          <w:color w:val="000000"/>
+          <w:sz w:val="28"/>
+          <w:szCs w:val="28"/>
+          <w:u w:val="single"/>
+        </w:rPr>
+      </w:pPr>
+      <w:proofErr w:type="spellStart"/>
+      <w:r>
+        <w:rPr>
+          <w:rFonts w:eastAsia="Times New Roman" w:cs="Lucida Sans Unicode"/>
+          <w:b/>
+          <w:color w:val="000000"/>
+          <w:sz w:val="28"/>
+          <w:szCs w:val="28"/>
+          <w:u w:val="single"/>
+        </w:rPr>
+        <w:t>SceneKit</w:t>
+      </w:r>
+      <w:proofErr w:type="spellEnd"/>
+      <w:r>
+        <w:rPr>
+          <w:rFonts w:eastAsia="Times New Roman" w:cs="Lucida Sans Unicode"/>
+          <w:b/>
+          <w:color w:val="000000"/>
+          <w:sz w:val="28"/>
+          <w:szCs w:val="28"/>
+          <w:u w:val="single"/>
+        </w:rPr>
+        <w:t xml:space="preserve"> Framework</w:t>
+      </w:r>
+      <w:r>
+        <w:rPr>
+          <w:rFonts w:eastAsia="Times New Roman" w:cs="Lucida Sans Unicode"/>
+          <w:b/>
+          <w:color w:val="000000"/>
+          <w:sz w:val="28"/>
+          <w:szCs w:val="28"/>
+          <w:u w:val="single"/>
+        </w:rPr>
+        <w:t>:</w:t>
+      </w:r>
+    </w:p>
+    <w:p>
+      <w:pPr>
+        <w:pStyle w:val="ListParagraph"/>
+        <w:numPr>
+          <w:ilvl w:val="0"/>
+          <w:numId w:val="38"/>
+        </w:numPr>
+        <w:shd w:val="clear" w:color="auto" w:fill="FFFFFF"/>
+        <w:spacing w:line="240" w:lineRule="auto"/>
+        <w:jc w:val="both"/>
+        <w:rPr>
+          <w:rFonts w:eastAsia="Times New Roman" w:cs="Lucida Sans Unicode"/>
+          <w:color w:val="000000"/>
+          <w:sz w:val="28"/>
+          <w:szCs w:val="28"/>
+        </w:rPr>
+      </w:pPr>
+      <w:proofErr w:type="spellStart"/>
+      <w:r>
+        <w:rPr>
+          <w:rFonts w:eastAsia="Times New Roman" w:cs="Lucida Sans Unicode"/>
+          <w:color w:val="000000"/>
+          <w:sz w:val="28"/>
+          <w:szCs w:val="28"/>
+        </w:rPr>
+        <w:t>SceneKit</w:t>
+      </w:r>
+      <w:proofErr w:type="spellEnd"/>
+      <w:r>
+        <w:rPr>
+          <w:rFonts w:eastAsia="Times New Roman" w:cs="Lucida Sans Unicode"/>
+          <w:color w:val="000000"/>
+          <w:sz w:val="28"/>
+          <w:szCs w:val="28"/>
+        </w:rPr>
+        <w:t xml:space="preserve"> is an Objective-C framework for building simple games and rich app user interfaces with 3D graphics, combining a high-performance rendering engine with a high-level, descriptive API. </w:t>
+      </w:r>
+    </w:p>
+    <w:p>
+      <w:pPr>
+        <w:pStyle w:val="ListParagraph"/>
+        <w:numPr>
+          <w:ilvl w:val="0"/>
+          <w:numId w:val="38"/>
+        </w:numPr>
+        <w:shd w:val="clear" w:color="auto" w:fill="FFFFFF"/>
+        <w:spacing w:line="240" w:lineRule="auto"/>
+        <w:jc w:val="both"/>
+        <w:rPr>
+          <w:rFonts w:eastAsia="Times New Roman" w:cs="Lucida Sans Unicode"/>
+          <w:color w:val="000000"/>
+          <w:sz w:val="28"/>
+          <w:szCs w:val="28"/>
+        </w:rPr>
+      </w:pPr>
+      <w:proofErr w:type="spellStart"/>
+      <w:r>
+        <w:rPr>
+          <w:rFonts w:eastAsia="Times New Roman" w:cs="Lucida Sans Unicode"/>
+          <w:color w:val="000000"/>
+          <w:sz w:val="28"/>
+          <w:szCs w:val="28"/>
+        </w:rPr>
+        <w:t>SceneKit</w:t>
+      </w:r>
+      <w:proofErr w:type="spellEnd"/>
+      <w:r>
+        <w:rPr>
+          <w:rFonts w:eastAsia="Times New Roman" w:cs="Lucida Sans Unicode"/>
+          <w:color w:val="000000"/>
+          <w:sz w:val="28"/>
+          <w:szCs w:val="28"/>
+        </w:rPr>
+        <w:t xml:space="preserve"> has been available since OS X v10.8 and is now available in </w:t>
+      </w:r>
+      <w:proofErr w:type="spellStart"/>
+      <w:r>
+        <w:rPr>
+          <w:rFonts w:eastAsia="Times New Roman" w:cs="Lucida Sans Unicode"/>
+          <w:color w:val="000000"/>
+          <w:sz w:val="28"/>
+          <w:szCs w:val="28"/>
+        </w:rPr>
+        <w:t>iOS</w:t>
+      </w:r>
+      <w:proofErr w:type="spellEnd"/>
+      <w:r>
+        <w:rPr>
+          <w:rFonts w:eastAsia="Times New Roman" w:cs="Lucida Sans Unicode"/>
+          <w:color w:val="000000"/>
+          <w:sz w:val="28"/>
+          <w:szCs w:val="28"/>
+        </w:rPr>
+        <w:t xml:space="preserve"> for the first time. Lower-level APIs (such as OpenGL ES) require us to implement the rendering algorithms that display a scene in precise detail. </w:t>
+      </w:r>
+    </w:p>
+    <w:p>
+      <w:pPr>
+        <w:pStyle w:val="ListParagraph"/>
+        <w:numPr>
+          <w:ilvl w:val="0"/>
+          <w:numId w:val="38"/>
+        </w:numPr>
+        <w:shd w:val="clear" w:color="auto" w:fill="FFFFFF"/>
+        <w:spacing w:line="240" w:lineRule="auto"/>
+        <w:jc w:val="both"/>
+        <w:rPr>
+          <w:rFonts w:eastAsia="Times New Roman" w:cs="Lucida Sans Unicode"/>
+          <w:color w:val="000000"/>
+          <w:sz w:val="28"/>
+          <w:szCs w:val="28"/>
+        </w:rPr>
+      </w:pPr>
+      <w:r>
+        <w:rPr>
+          <w:rFonts w:eastAsia="Times New Roman" w:cs="Lucida Sans Unicode"/>
+          <w:color w:val="000000"/>
+          <w:sz w:val="28"/>
+          <w:szCs w:val="28"/>
+        </w:rPr>
+        <w:t xml:space="preserve">By contrast, </w:t>
+      </w:r>
+      <w:proofErr w:type="spellStart"/>
+      <w:r>
+        <w:rPr>
+          <w:rFonts w:eastAsia="Times New Roman" w:cs="Lucida Sans Unicode"/>
+          <w:color w:val="000000"/>
+          <w:sz w:val="28"/>
+          <w:szCs w:val="28"/>
+        </w:rPr>
+        <w:t>SceneKit</w:t>
+      </w:r>
+      <w:proofErr w:type="spellEnd"/>
+      <w:r>
+        <w:rPr>
+          <w:rFonts w:eastAsia="Times New Roman" w:cs="Lucida Sans Unicode"/>
+          <w:color w:val="000000"/>
+          <w:sz w:val="28"/>
+          <w:szCs w:val="28"/>
+        </w:rPr>
+        <w:t xml:space="preserve"> let us describe </w:t>
+      </w:r>
+      <w:r>
+        <w:rPr>
+          <w:rFonts w:eastAsia="Times New Roman" w:cs="Lucida Sans Unicode"/>
+          <w:color w:val="000000"/>
+          <w:sz w:val="28"/>
+          <w:szCs w:val="28"/>
+        </w:rPr>
+        <w:t>our scene in terms of its content—geometry, materials, lights, and cameras—then animate it by describing changes to those objects.</w:t>
+      </w:r>
+    </w:p>
+    <w:p>
+      <w:pPr>
+        <w:pStyle w:val="ListParagraph"/>
+        <w:numPr>
+          <w:ilvl w:val="0"/>
+          <w:numId w:val="38"/>
+        </w:numPr>
+        <w:shd w:val="clear" w:color="auto" w:fill="FFFFFF"/>
+        <w:spacing w:line="240" w:lineRule="auto"/>
+        <w:jc w:val="both"/>
+        <w:rPr>
+          <w:rFonts w:eastAsia="Times New Roman" w:cs="Lucida Sans Unicode"/>
+          <w:color w:val="000000"/>
+          <w:sz w:val="28"/>
+          <w:szCs w:val="28"/>
+        </w:rPr>
+      </w:pPr>
+      <w:proofErr w:type="spellStart"/>
+      <w:r>
+        <w:rPr>
+          <w:rFonts w:eastAsia="Times New Roman" w:cs="Lucida Sans Unicode"/>
+          <w:color w:val="000000"/>
+          <w:sz w:val="28"/>
+          <w:szCs w:val="28"/>
+        </w:rPr>
+        <w:t>SceneKi</w:t>
+      </w:r>
+      <w:r>
+        <w:rPr>
+          <w:rFonts w:eastAsia="Times New Roman" w:cs="Lucida Sans Unicode"/>
+          <w:color w:val="000000"/>
+          <w:sz w:val="28"/>
+          <w:szCs w:val="28"/>
+        </w:rPr>
+        <w:t>t’s</w:t>
+      </w:r>
+      <w:proofErr w:type="spellEnd"/>
+      <w:r>
+        <w:rPr>
+          <w:rFonts w:eastAsia="Times New Roman" w:cs="Lucida Sans Unicode"/>
+          <w:color w:val="000000"/>
+          <w:sz w:val="28"/>
+          <w:szCs w:val="28"/>
+        </w:rPr>
+        <w:t xml:space="preserve"> 3D physics engine enlivens </w:t>
+      </w:r>
+      <w:r>
+        <w:rPr>
+          <w:rFonts w:eastAsia="Times New Roman" w:cs="Lucida Sans Unicode"/>
+          <w:color w:val="000000"/>
+          <w:sz w:val="28"/>
+          <w:szCs w:val="28"/>
+        </w:rPr>
+        <w:t xml:space="preserve">our app or game by simulating gravity, forces, rigid body collisions, and joints. </w:t>
+      </w:r>
+    </w:p>
+    <w:p>
+      <w:pPr>
+        <w:pStyle w:val="ListParagraph"/>
+        <w:numPr>
+          <w:ilvl w:val="0"/>
+          <w:numId w:val="38"/>
+        </w:numPr>
+        <w:shd w:val="clear" w:color="auto" w:fill="FFFFFF"/>
+        <w:spacing w:line="240" w:lineRule="auto"/>
+        <w:jc w:val="both"/>
+        <w:rPr>
+          <w:rFonts w:eastAsia="Times New Roman" w:cs="Lucida Sans Unicode"/>
+          <w:color w:val="000000"/>
+          <w:sz w:val="28"/>
+          <w:szCs w:val="28"/>
+        </w:rPr>
+      </w:pPr>
+      <w:r>
+        <w:rPr>
+          <w:rFonts w:eastAsia="Times New Roman" w:cs="Lucida Sans Unicode"/>
+          <w:color w:val="000000"/>
+          <w:sz w:val="28"/>
+          <w:szCs w:val="28"/>
+        </w:rPr>
+        <w:t>Add high-level behaviors that make it easy to use wheeled vehicles such as cars in a scene, and add physics fields that apply radial gravity, electromagnetism, or turbulence to objects within an area of effect.</w:t>
+      </w:r>
+    </w:p>
+    <w:p>
+      <w:pPr>
+        <w:pStyle w:val="ListParagraph"/>
+        <w:numPr>
+          <w:ilvl w:val="0"/>
+          <w:numId w:val="38"/>
+        </w:numPr>
+        <w:shd w:val="clear" w:color="auto" w:fill="FFFFFF"/>
+        <w:spacing w:line="240" w:lineRule="auto"/>
+        <w:jc w:val="both"/>
+        <w:rPr>
+          <w:rFonts w:ascii="Lucida Sans Unicode" w:eastAsia="Times New Roman" w:hAnsi="Lucida Sans Unicode" w:cs="Lucida Sans Unicode"/>
+          <w:color w:val="000000"/>
+          <w:sz w:val="20"/>
+          <w:szCs w:val="20"/>
+        </w:rPr>
+      </w:pPr>
+      <w:r>
+        <w:rPr>
+          <w:rFonts w:eastAsia="Times New Roman" w:cs="Lucida Sans Unicode"/>
+          <w:color w:val="000000"/>
+          <w:sz w:val="28"/>
+          <w:szCs w:val="28"/>
+        </w:rPr>
+        <w:t xml:space="preserve">Use OpenGL ES to render additional content into a scene, or provide GLSL </w:t>
+      </w:r>
+      <w:proofErr w:type="spellStart"/>
+      <w:r>
+        <w:rPr>
+          <w:rFonts w:eastAsia="Times New Roman" w:cs="Lucida Sans Unicode"/>
+          <w:color w:val="000000"/>
+          <w:sz w:val="28"/>
+          <w:szCs w:val="28"/>
+        </w:rPr>
+        <w:t>shaders</w:t>
+      </w:r>
+      <w:proofErr w:type="spellEnd"/>
+      <w:r>
+        <w:rPr>
+          <w:rFonts w:eastAsia="Times New Roman" w:cs="Lucida Sans Unicode"/>
+          <w:color w:val="000000"/>
+          <w:sz w:val="28"/>
+          <w:szCs w:val="28"/>
+        </w:rPr>
+        <w:t xml:space="preserve"> that replace or augment</w:t>
+      </w:r>
+      <w:r>
+        <w:rPr>
+          <w:rFonts w:eastAsia="Times New Roman" w:cs="Lucida Sans Unicode"/>
+          <w:color w:val="000000"/>
+          <w:sz w:val="28"/>
+          <w:szCs w:val="28"/>
+        </w:rPr>
+        <w:t xml:space="preserve"> </w:t>
+      </w:r>
+      <w:proofErr w:type="spellStart"/>
+      <w:r>
+        <w:rPr>
+          <w:rFonts w:eastAsia="Times New Roman" w:cs="Lucida Sans Unicode"/>
+          <w:color w:val="000000"/>
+          <w:sz w:val="28"/>
+          <w:szCs w:val="28"/>
+        </w:rPr>
+        <w:t>SceneKit’s</w:t>
+      </w:r>
+      <w:proofErr w:type="spellEnd"/>
+      <w:r>
+        <w:rPr>
+          <w:rFonts w:eastAsia="Times New Roman" w:cs="Lucida Sans Unicode"/>
+          <w:color w:val="000000"/>
+          <w:sz w:val="28"/>
+          <w:szCs w:val="28"/>
+        </w:rPr>
+        <w:t xml:space="preserve"> rendering. We</w:t>
+      </w:r>
+      <w:r>
+        <w:rPr>
+          <w:rFonts w:eastAsia="Times New Roman" w:cs="Lucida Sans Unicode"/>
+          <w:color w:val="000000"/>
+          <w:sz w:val="28"/>
+          <w:szCs w:val="28"/>
+        </w:rPr>
+        <w:t xml:space="preserve"> can also add </w:t>
+      </w:r>
+      <w:proofErr w:type="spellStart"/>
+      <w:r>
+        <w:rPr>
+          <w:rFonts w:eastAsia="Times New Roman" w:cs="Lucida Sans Unicode"/>
+          <w:color w:val="000000"/>
+          <w:sz w:val="28"/>
+          <w:szCs w:val="28"/>
+        </w:rPr>
+        <w:t>shader</w:t>
+      </w:r>
+      <w:proofErr w:type="spellEnd"/>
+      <w:r>
+        <w:rPr>
+          <w:rFonts w:eastAsia="Times New Roman" w:cs="Lucida Sans Unicode"/>
+          <w:color w:val="000000"/>
+          <w:sz w:val="28"/>
+          <w:szCs w:val="28"/>
+        </w:rPr>
+        <w:t xml:space="preserve">-based post-processing techniques to </w:t>
+      </w:r>
+      <w:proofErr w:type="spellStart"/>
+      <w:r>
+        <w:rPr>
+          <w:rFonts w:eastAsia="Times New Roman" w:cs="Lucida Sans Unicode"/>
+          <w:color w:val="000000"/>
+          <w:sz w:val="28"/>
+          <w:szCs w:val="28"/>
+        </w:rPr>
+        <w:t>SceneKit’s</w:t>
+      </w:r>
+      <w:proofErr w:type="spellEnd"/>
+      <w:r>
+        <w:rPr>
+          <w:rFonts w:eastAsia="Times New Roman" w:cs="Lucida Sans Unicode"/>
+          <w:color w:val="000000"/>
+          <w:sz w:val="28"/>
+          <w:szCs w:val="28"/>
+        </w:rPr>
+        <w:t xml:space="preserve"> rendering, such as color grading or screen space ambient occlusion</w:t>
+      </w:r>
+    </w:p>
+    <w:p>
+      <w:pPr>
+        <w:shd w:val="clear" w:color="auto" w:fill="FFFFFF"/>
+        <w:spacing w:line="240" w:lineRule="auto"/>
+        <w:jc w:val="both"/>
+        <w:rPr>
+          <w:rFonts w:eastAsia="Times New Roman" w:cs="Lucida Sans Unicode"/>
+          <w:color w:val="000000" w:themeColor="text1"/>
+          <w:sz w:val="28"/>
+          <w:szCs w:val="28"/>
+        </w:rPr>
+      </w:pPr>
+    </w:p>
+    <w:p>
+      <w:pPr>
+        <w:shd w:val="clear" w:color="auto" w:fill="FFFFFF"/>
+        <w:spacing w:line="240" w:lineRule="auto"/>
+        <w:rPr>
+          <w:rFonts w:eastAsia="Times New Roman" w:cs="Lucida Sans Unicode"/>
+          <w:color w:val="000000" w:themeColor="text1"/>
+          <w:sz w:val="28"/>
+          <w:szCs w:val="28"/>
+        </w:rPr>
+      </w:pPr>
+    </w:p>
+    <w:p>
+      <w:pPr>
+        <w:shd w:val="clear" w:color="auto" w:fill="FFFFFF"/>
+        <w:spacing w:before="360" w:after="60" w:line="240" w:lineRule="auto"/>
+        <w:outlineLvl w:val="2"/>
+        <w:rPr>
+          <w:rFonts w:eastAsia="Times New Roman" w:cs="Lucida Sans Unicode"/>
+          <w:b/>
+          <w:color w:val="000000"/>
+          <w:sz w:val="28"/>
+          <w:szCs w:val="28"/>
+          <w:u w:val="single"/>
+        </w:rPr>
+      </w:pPr>
+    </w:p>
+    <w:p>
+      <w:pPr>
+        <w:shd w:val="clear" w:color="auto" w:fill="FFFFFF"/>
+        <w:spacing w:before="360" w:after="60" w:line="240" w:lineRule="auto"/>
+        <w:outlineLvl w:val="2"/>
+        <w:rPr>
+          <w:rFonts w:eastAsia="Times New Roman" w:cs="Lucida Sans Unicode"/>
+          <w:b/>
+          <w:color w:val="000000"/>
+          <w:sz w:val="28"/>
+          <w:szCs w:val="28"/>
+          <w:u w:val="single"/>
+        </w:rPr>
+      </w:pPr>
+      <w:proofErr w:type="spellStart"/>
+      <w:r>
+        <w:rPr>
+          <w:rFonts w:eastAsia="Times New Roman" w:cs="Lucida Sans Unicode"/>
+          <w:b/>
+          <w:color w:val="000000"/>
+          <w:sz w:val="28"/>
+          <w:szCs w:val="28"/>
+          <w:u w:val="single"/>
+        </w:rPr>
+        <w:lastRenderedPageBreak/>
+        <w:t>SpriteKit</w:t>
+      </w:r>
+      <w:proofErr w:type="spellEnd"/>
+      <w:r>
+        <w:rPr>
+          <w:rFonts w:eastAsia="Times New Roman" w:cs="Lucida Sans Unicode"/>
+          <w:b/>
+          <w:color w:val="000000"/>
+          <w:sz w:val="28"/>
+          <w:szCs w:val="28"/>
+          <w:u w:val="single"/>
+        </w:rPr>
+        <w:t xml:space="preserve"> Framework</w:t>
+      </w:r>
+      <w:r>
+        <w:rPr>
+          <w:rFonts w:eastAsia="Times New Roman" w:cs="Lucida Sans Unicode"/>
+          <w:b/>
+          <w:color w:val="000000"/>
+          <w:sz w:val="28"/>
+          <w:szCs w:val="28"/>
+          <w:u w:val="single"/>
+        </w:rPr>
+        <w:t>:</w:t>
+      </w:r>
+    </w:p>
+    <w:p>
+      <w:pPr>
+        <w:pStyle w:val="ListParagraph"/>
+        <w:numPr>
+          <w:ilvl w:val="0"/>
+          <w:numId w:val="39"/>
+        </w:numPr>
+        <w:shd w:val="clear" w:color="auto" w:fill="FFFFFF"/>
+        <w:spacing w:line="240" w:lineRule="auto"/>
+        <w:jc w:val="both"/>
+        <w:rPr>
+          <w:rFonts w:eastAsia="Times New Roman" w:cs="Lucida Sans Unicode"/>
+          <w:color w:val="000000" w:themeColor="text1"/>
+          <w:sz w:val="28"/>
+          <w:szCs w:val="28"/>
+        </w:rPr>
+      </w:pPr>
+      <w:r>
+        <w:rPr>
+          <w:rFonts w:eastAsia="Times New Roman" w:cs="Lucida Sans Unicode"/>
+          <w:color w:val="000000" w:themeColor="text1"/>
+          <w:sz w:val="28"/>
+          <w:szCs w:val="28"/>
+        </w:rPr>
+        <w:t xml:space="preserve">The </w:t>
+      </w:r>
+      <w:proofErr w:type="spellStart"/>
+      <w:r>
+        <w:rPr>
+          <w:rFonts w:eastAsia="Times New Roman" w:cs="Lucida Sans Unicode"/>
+          <w:color w:val="000000" w:themeColor="text1"/>
+          <w:sz w:val="28"/>
+          <w:szCs w:val="28"/>
+        </w:rPr>
+        <w:t>SpriteKit</w:t>
+      </w:r>
+      <w:proofErr w:type="spellEnd"/>
+      <w:r>
+        <w:rPr>
+          <w:rFonts w:eastAsia="Times New Roman" w:cs="Lucida Sans Unicode"/>
+          <w:color w:val="000000" w:themeColor="text1"/>
+          <w:sz w:val="28"/>
+          <w:szCs w:val="28"/>
+        </w:rPr>
+        <w:t xml:space="preserve"> framework (</w:t>
+      </w:r>
+      <w:proofErr w:type="spellStart"/>
+      <w:r>
+        <w:rPr>
+          <w:rFonts w:eastAsia="Times New Roman" w:cs="Courier New"/>
+          <w:color w:val="000000" w:themeColor="text1"/>
+          <w:sz w:val="28"/>
+          <w:szCs w:val="28"/>
+        </w:rPr>
+        <w:t>SpriteKit.framework</w:t>
+      </w:r>
+      <w:proofErr w:type="spellEnd"/>
+      <w:r>
+        <w:rPr>
+          <w:rFonts w:eastAsia="Times New Roman" w:cs="Lucida Sans Unicode"/>
+          <w:color w:val="000000" w:themeColor="text1"/>
+          <w:sz w:val="28"/>
+          <w:szCs w:val="28"/>
+        </w:rPr>
+        <w:t xml:space="preserve">) provides a hardware-accelerated animation system for 2D and 2.5D games. </w:t>
+      </w:r>
+    </w:p>
+    <w:p>
+      <w:pPr>
+        <w:pStyle w:val="ListParagraph"/>
+        <w:numPr>
+          <w:ilvl w:val="0"/>
+          <w:numId w:val="39"/>
+        </w:numPr>
+        <w:shd w:val="clear" w:color="auto" w:fill="FFFFFF"/>
+        <w:spacing w:line="240" w:lineRule="auto"/>
+        <w:jc w:val="both"/>
+        <w:rPr>
+          <w:rFonts w:eastAsia="Times New Roman" w:cs="Lucida Sans Unicode"/>
+          <w:color w:val="000000" w:themeColor="text1"/>
+          <w:sz w:val="28"/>
+          <w:szCs w:val="28"/>
+        </w:rPr>
+      </w:pPr>
+      <w:proofErr w:type="spellStart"/>
+      <w:r>
+        <w:rPr>
+          <w:rFonts w:eastAsia="Times New Roman" w:cs="Lucida Sans Unicode"/>
+          <w:color w:val="000000" w:themeColor="text1"/>
+          <w:sz w:val="28"/>
+          <w:szCs w:val="28"/>
+        </w:rPr>
+        <w:t>SpriteKit</w:t>
+      </w:r>
+      <w:proofErr w:type="spellEnd"/>
+      <w:r>
+        <w:rPr>
+          <w:rFonts w:eastAsia="Times New Roman" w:cs="Lucida Sans Unicode"/>
+          <w:color w:val="000000" w:themeColor="text1"/>
+          <w:sz w:val="28"/>
+          <w:szCs w:val="28"/>
+        </w:rPr>
+        <w:t xml:space="preserve"> provides the infrastructure that most games need, including a graphics rendering and animation system, sound playback support, and a physics simulation engine. </w:t>
+      </w:r>
+    </w:p>
+    <w:p>
+      <w:pPr>
+        <w:pStyle w:val="ListParagraph"/>
+        <w:numPr>
+          <w:ilvl w:val="0"/>
+          <w:numId w:val="39"/>
+        </w:numPr>
+        <w:shd w:val="clear" w:color="auto" w:fill="FFFFFF"/>
+        <w:spacing w:line="240" w:lineRule="auto"/>
+        <w:jc w:val="both"/>
+        <w:rPr>
+          <w:rFonts w:eastAsia="Times New Roman" w:cs="Lucida Sans Unicode"/>
+          <w:color w:val="000000" w:themeColor="text1"/>
+          <w:sz w:val="28"/>
+          <w:szCs w:val="28"/>
+        </w:rPr>
+      </w:pPr>
+      <w:r>
+        <w:rPr>
+          <w:rFonts w:eastAsia="Times New Roman" w:cs="Lucida Sans Unicode"/>
+          <w:color w:val="000000" w:themeColor="text1"/>
+          <w:sz w:val="28"/>
+          <w:szCs w:val="28"/>
+        </w:rPr>
+        <w:t xml:space="preserve">Using </w:t>
+      </w:r>
+      <w:proofErr w:type="spellStart"/>
+      <w:r>
+        <w:rPr>
+          <w:rFonts w:eastAsia="Times New Roman" w:cs="Lucida Sans Unicode"/>
+          <w:color w:val="000000" w:themeColor="text1"/>
+          <w:sz w:val="28"/>
+          <w:szCs w:val="28"/>
+        </w:rPr>
+        <w:t>SpriteKit</w:t>
+      </w:r>
+      <w:proofErr w:type="spellEnd"/>
+      <w:r>
+        <w:rPr>
+          <w:rFonts w:eastAsia="Times New Roman" w:cs="Lucida Sans Unicode"/>
+          <w:color w:val="000000" w:themeColor="text1"/>
+          <w:sz w:val="28"/>
+          <w:szCs w:val="28"/>
+        </w:rPr>
+        <w:t xml:space="preserve"> frees </w:t>
+      </w:r>
+      <w:proofErr w:type="gramStart"/>
+      <w:r>
+        <w:rPr>
+          <w:rFonts w:eastAsia="Times New Roman" w:cs="Lucida Sans Unicode"/>
+          <w:color w:val="000000" w:themeColor="text1"/>
+          <w:sz w:val="28"/>
+          <w:szCs w:val="28"/>
+        </w:rPr>
+        <w:t>we</w:t>
+      </w:r>
+      <w:proofErr w:type="gramEnd"/>
+      <w:r>
+        <w:rPr>
+          <w:rFonts w:eastAsia="Times New Roman" w:cs="Lucida Sans Unicode"/>
+          <w:color w:val="000000" w:themeColor="text1"/>
+          <w:sz w:val="28"/>
+          <w:szCs w:val="28"/>
+        </w:rPr>
+        <w:t xml:space="preserve"> from creating the</w:t>
+      </w:r>
+      <w:r>
+        <w:rPr>
+          <w:rFonts w:eastAsia="Times New Roman" w:cs="Lucida Sans Unicode"/>
+          <w:color w:val="000000" w:themeColor="text1"/>
+          <w:sz w:val="28"/>
+          <w:szCs w:val="28"/>
+        </w:rPr>
+        <w:t xml:space="preserve">se things </w:t>
+      </w:r>
+      <w:proofErr w:type="spellStart"/>
+      <w:r>
+        <w:rPr>
+          <w:rFonts w:eastAsia="Times New Roman" w:cs="Lucida Sans Unicode"/>
+          <w:color w:val="000000" w:themeColor="text1"/>
+          <w:sz w:val="28"/>
+          <w:szCs w:val="28"/>
+        </w:rPr>
+        <w:t>ourself</w:t>
+      </w:r>
+      <w:proofErr w:type="spellEnd"/>
+      <w:r>
+        <w:rPr>
+          <w:rFonts w:eastAsia="Times New Roman" w:cs="Lucida Sans Unicode"/>
+          <w:color w:val="000000" w:themeColor="text1"/>
+          <w:sz w:val="28"/>
+          <w:szCs w:val="28"/>
+        </w:rPr>
+        <w:t xml:space="preserve"> and let us focus on the design of </w:t>
+      </w:r>
+      <w:r>
+        <w:rPr>
+          <w:rFonts w:eastAsia="Times New Roman" w:cs="Lucida Sans Unicode"/>
+          <w:color w:val="000000" w:themeColor="text1"/>
+          <w:sz w:val="28"/>
+          <w:szCs w:val="28"/>
+        </w:rPr>
+        <w:t>our content and the high-level interactions for that content.</w:t>
+      </w:r>
+    </w:p>
+    <w:p>
+      <w:pPr>
+        <w:pStyle w:val="ListParagraph"/>
+        <w:numPr>
+          <w:ilvl w:val="0"/>
+          <w:numId w:val="39"/>
+        </w:numPr>
+        <w:shd w:val="clear" w:color="auto" w:fill="FFFFFF"/>
+        <w:spacing w:line="240" w:lineRule="auto"/>
+        <w:jc w:val="both"/>
+        <w:rPr>
+          <w:rFonts w:eastAsia="Times New Roman" w:cs="Lucida Sans Unicode"/>
+          <w:color w:val="000000" w:themeColor="text1"/>
+          <w:sz w:val="28"/>
+          <w:szCs w:val="28"/>
+        </w:rPr>
+      </w:pPr>
+      <w:r>
+        <w:rPr>
+          <w:rFonts w:eastAsia="Times New Roman" w:cs="Lucida Sans Unicode"/>
+          <w:color w:val="000000" w:themeColor="text1"/>
+          <w:sz w:val="28"/>
+          <w:szCs w:val="28"/>
+        </w:rPr>
+        <w:t xml:space="preserve">Content in a </w:t>
+      </w:r>
+      <w:proofErr w:type="spellStart"/>
+      <w:r>
+        <w:rPr>
+          <w:rFonts w:eastAsia="Times New Roman" w:cs="Lucida Sans Unicode"/>
+          <w:color w:val="000000" w:themeColor="text1"/>
+          <w:sz w:val="28"/>
+          <w:szCs w:val="28"/>
+        </w:rPr>
+        <w:t>SpriteKit</w:t>
+      </w:r>
+      <w:proofErr w:type="spellEnd"/>
+      <w:r>
+        <w:rPr>
+          <w:rFonts w:eastAsia="Times New Roman" w:cs="Lucida Sans Unicode"/>
+          <w:color w:val="000000" w:themeColor="text1"/>
+          <w:sz w:val="28"/>
+          <w:szCs w:val="28"/>
+        </w:rPr>
+        <w:t xml:space="preserve"> app is organized into scenes. </w:t>
+      </w:r>
+    </w:p>
+    <w:p>
+      <w:pPr>
+        <w:pStyle w:val="ListParagraph"/>
+        <w:numPr>
+          <w:ilvl w:val="0"/>
+          <w:numId w:val="39"/>
+        </w:numPr>
+        <w:shd w:val="clear" w:color="auto" w:fill="FFFFFF"/>
+        <w:spacing w:line="240" w:lineRule="auto"/>
+        <w:jc w:val="both"/>
+        <w:rPr>
+          <w:rFonts w:eastAsia="Times New Roman" w:cs="Lucida Sans Unicode"/>
+          <w:color w:val="000000" w:themeColor="text1"/>
+          <w:sz w:val="28"/>
+          <w:szCs w:val="28"/>
+        </w:rPr>
+      </w:pPr>
+      <w:r>
+        <w:rPr>
+          <w:rFonts w:eastAsia="Times New Roman" w:cs="Lucida Sans Unicode"/>
+          <w:color w:val="000000" w:themeColor="text1"/>
+          <w:sz w:val="28"/>
+          <w:szCs w:val="28"/>
+        </w:rPr>
+        <w:t xml:space="preserve">A scene can include textured objects, video, path-based shapes, Core Image filters, and other special effects. </w:t>
+      </w:r>
+      <w:proofErr w:type="spellStart"/>
+      <w:r>
+        <w:rPr>
+          <w:rFonts w:eastAsia="Times New Roman" w:cs="Lucida Sans Unicode"/>
+          <w:color w:val="000000" w:themeColor="text1"/>
+          <w:sz w:val="28"/>
+          <w:szCs w:val="28"/>
+        </w:rPr>
+        <w:t>SpriteKit</w:t>
+      </w:r>
+      <w:proofErr w:type="spellEnd"/>
+      <w:r>
+        <w:rPr>
+          <w:rFonts w:eastAsia="Times New Roman" w:cs="Lucida Sans Unicode"/>
+          <w:color w:val="000000" w:themeColor="text1"/>
+          <w:sz w:val="28"/>
+          <w:szCs w:val="28"/>
+        </w:rPr>
+        <w:t xml:space="preserve"> takes those objects and determines the most efficient way to render them onscreen. </w:t>
+      </w:r>
+    </w:p>
+    <w:p>
+      <w:pPr>
+        <w:pStyle w:val="ListParagraph"/>
+        <w:numPr>
+          <w:ilvl w:val="0"/>
+          <w:numId w:val="39"/>
+        </w:numPr>
+        <w:shd w:val="clear" w:color="auto" w:fill="FFFFFF"/>
+        <w:spacing w:line="240" w:lineRule="auto"/>
+        <w:jc w:val="both"/>
+        <w:rPr>
+          <w:rFonts w:eastAsia="Times New Roman" w:cs="Lucida Sans Unicode"/>
+          <w:color w:val="000000" w:themeColor="text1"/>
+          <w:sz w:val="28"/>
+          <w:szCs w:val="28"/>
+        </w:rPr>
+      </w:pPr>
+      <w:r>
+        <w:rPr>
+          <w:rFonts w:eastAsia="Times New Roman" w:cs="Lucida Sans Unicode"/>
+          <w:color w:val="000000" w:themeColor="text1"/>
+          <w:sz w:val="28"/>
+          <w:szCs w:val="28"/>
+        </w:rPr>
+        <w:t>When it comes time to animate</w:t>
+      </w:r>
+      <w:r>
+        <w:rPr>
+          <w:rFonts w:eastAsia="Times New Roman" w:cs="Lucida Sans Unicode"/>
+          <w:color w:val="000000" w:themeColor="text1"/>
+          <w:sz w:val="28"/>
+          <w:szCs w:val="28"/>
+        </w:rPr>
+        <w:t xml:space="preserve"> the content in your scenes, We</w:t>
+      </w:r>
+      <w:r>
+        <w:rPr>
+          <w:rFonts w:eastAsia="Times New Roman" w:cs="Lucida Sans Unicode"/>
+          <w:color w:val="000000" w:themeColor="text1"/>
+          <w:sz w:val="28"/>
+          <w:szCs w:val="28"/>
+        </w:rPr>
+        <w:t xml:space="preserve"> can use </w:t>
+      </w:r>
+      <w:proofErr w:type="spellStart"/>
+      <w:r>
+        <w:rPr>
+          <w:rFonts w:eastAsia="Times New Roman" w:cs="Lucida Sans Unicode"/>
+          <w:color w:val="000000" w:themeColor="text1"/>
+          <w:sz w:val="28"/>
+          <w:szCs w:val="28"/>
+        </w:rPr>
+        <w:t>SpriteKit</w:t>
+      </w:r>
+      <w:proofErr w:type="spellEnd"/>
+      <w:r>
+        <w:rPr>
+          <w:rFonts w:eastAsia="Times New Roman" w:cs="Lucida Sans Unicode"/>
+          <w:color w:val="000000" w:themeColor="text1"/>
+          <w:sz w:val="28"/>
+          <w:szCs w:val="28"/>
+        </w:rPr>
+        <w:t xml:space="preserve"> to specify explicit actions we</w:t>
+      </w:r>
+      <w:r>
+        <w:rPr>
+          <w:rFonts w:eastAsia="Times New Roman" w:cs="Lucida Sans Unicode"/>
+          <w:color w:val="000000" w:themeColor="text1"/>
+          <w:sz w:val="28"/>
+          <w:szCs w:val="28"/>
+        </w:rPr>
+        <w:t xml:space="preserve"> want to perform or use the physics simulation engine to define physical behaviors (such as gravity,</w:t>
+      </w:r>
+      <w:r>
+        <w:rPr>
+          <w:rFonts w:eastAsia="Times New Roman" w:cs="Lucida Sans Unicode"/>
+          <w:color w:val="000000" w:themeColor="text1"/>
+          <w:sz w:val="28"/>
+          <w:szCs w:val="28"/>
+        </w:rPr>
+        <w:t xml:space="preserve"> attraction, or repulsion) for </w:t>
+      </w:r>
+      <w:r>
+        <w:rPr>
+          <w:rFonts w:eastAsia="Times New Roman" w:cs="Lucida Sans Unicode"/>
+          <w:color w:val="000000" w:themeColor="text1"/>
+          <w:sz w:val="28"/>
+          <w:szCs w:val="28"/>
+        </w:rPr>
+        <w:t>our objects.</w:t>
+      </w:r>
+    </w:p>
+    <w:p>
+      <w:pPr>
+        <w:pStyle w:val="ListParagraph"/>
+        <w:numPr>
+          <w:ilvl w:val="0"/>
+          <w:numId w:val="39"/>
+        </w:numPr>
+        <w:shd w:val="clear" w:color="auto" w:fill="FFFFFF"/>
+        <w:spacing w:line="240" w:lineRule="auto"/>
+        <w:jc w:val="both"/>
+        <w:rPr>
+          <w:rFonts w:eastAsia="Times New Roman" w:cs="Lucida Sans Unicode"/>
+          <w:color w:val="000000" w:themeColor="text1"/>
+          <w:sz w:val="28"/>
+          <w:szCs w:val="28"/>
+        </w:rPr>
+      </w:pPr>
+      <w:r>
+        <w:rPr>
+          <w:rFonts w:eastAsia="Times New Roman" w:cs="Lucida Sans Unicode"/>
+          <w:color w:val="000000" w:themeColor="text1"/>
+          <w:sz w:val="28"/>
+          <w:szCs w:val="28"/>
+        </w:rPr>
+        <w:t xml:space="preserve">In addition to the </w:t>
+      </w:r>
+      <w:proofErr w:type="spellStart"/>
+      <w:r>
+        <w:rPr>
+          <w:rFonts w:eastAsia="Times New Roman" w:cs="Lucida Sans Unicode"/>
+          <w:color w:val="000000" w:themeColor="text1"/>
+          <w:sz w:val="28"/>
+          <w:szCs w:val="28"/>
+        </w:rPr>
+        <w:t>SpriteKit</w:t>
+      </w:r>
+      <w:proofErr w:type="spellEnd"/>
+      <w:r>
+        <w:rPr>
+          <w:rFonts w:eastAsia="Times New Roman" w:cs="Lucida Sans Unicode"/>
+          <w:color w:val="000000" w:themeColor="text1"/>
+          <w:sz w:val="28"/>
+          <w:szCs w:val="28"/>
+        </w:rPr>
+        <w:t xml:space="preserve"> framework, there are </w:t>
+      </w:r>
+      <w:proofErr w:type="spellStart"/>
+      <w:r>
+        <w:rPr>
+          <w:rFonts w:eastAsia="Times New Roman" w:cs="Lucida Sans Unicode"/>
+          <w:color w:val="000000" w:themeColor="text1"/>
+          <w:sz w:val="28"/>
+          <w:szCs w:val="28"/>
+        </w:rPr>
+        <w:t>Xcode</w:t>
+      </w:r>
+      <w:proofErr w:type="spellEnd"/>
+      <w:r>
+        <w:rPr>
+          <w:rFonts w:eastAsia="Times New Roman" w:cs="Lucida Sans Unicode"/>
+          <w:color w:val="000000" w:themeColor="text1"/>
+          <w:sz w:val="28"/>
+          <w:szCs w:val="28"/>
+        </w:rPr>
+        <w:t xml:space="preserve"> tools for creating particle emitter effects and texture atlases. </w:t>
+      </w:r>
+    </w:p>
+    <w:p>
+      <w:pPr>
+        <w:pStyle w:val="ListParagraph"/>
+        <w:numPr>
+          <w:ilvl w:val="0"/>
+          <w:numId w:val="39"/>
+        </w:numPr>
+        <w:shd w:val="clear" w:color="auto" w:fill="FFFFFF"/>
+        <w:spacing w:line="240" w:lineRule="auto"/>
+        <w:jc w:val="both"/>
+        <w:rPr>
+          <w:rFonts w:eastAsia="Times New Roman" w:cs="Lucida Sans Unicode"/>
+          <w:color w:val="000000" w:themeColor="text1"/>
+          <w:sz w:val="28"/>
+          <w:szCs w:val="28"/>
+        </w:rPr>
+      </w:pPr>
+      <w:r>
+        <w:rPr>
+          <w:rFonts w:eastAsia="Times New Roman" w:cs="Lucida Sans Unicode"/>
+          <w:color w:val="000000" w:themeColor="text1"/>
+          <w:sz w:val="28"/>
+          <w:szCs w:val="28"/>
+        </w:rPr>
+        <w:t>We</w:t>
+      </w:r>
+      <w:r>
+        <w:rPr>
+          <w:rFonts w:eastAsia="Times New Roman" w:cs="Lucida Sans Unicode"/>
+          <w:color w:val="000000" w:themeColor="text1"/>
+          <w:sz w:val="28"/>
+          <w:szCs w:val="28"/>
+        </w:rPr>
+        <w:t xml:space="preserve"> can use the </w:t>
+      </w:r>
+      <w:proofErr w:type="spellStart"/>
+      <w:r>
+        <w:rPr>
+          <w:rFonts w:eastAsia="Times New Roman" w:cs="Lucida Sans Unicode"/>
+          <w:color w:val="000000" w:themeColor="text1"/>
+          <w:sz w:val="28"/>
+          <w:szCs w:val="28"/>
+        </w:rPr>
+        <w:t>Xcode</w:t>
+      </w:r>
+      <w:proofErr w:type="spellEnd"/>
+      <w:r>
+        <w:rPr>
+          <w:rFonts w:eastAsia="Times New Roman" w:cs="Lucida Sans Unicode"/>
+          <w:color w:val="000000" w:themeColor="text1"/>
+          <w:sz w:val="28"/>
+          <w:szCs w:val="28"/>
+        </w:rPr>
+        <w:t xml:space="preserve"> tools to manage app assets and update </w:t>
+      </w:r>
+      <w:proofErr w:type="spellStart"/>
+      <w:r>
+        <w:rPr>
+          <w:rFonts w:eastAsia="Times New Roman" w:cs="Lucida Sans Unicode"/>
+          <w:color w:val="000000" w:themeColor="text1"/>
+          <w:sz w:val="28"/>
+          <w:szCs w:val="28"/>
+        </w:rPr>
+        <w:t>SpriteKit</w:t>
+      </w:r>
+      <w:proofErr w:type="spellEnd"/>
+      <w:r>
+        <w:rPr>
+          <w:rFonts w:eastAsia="Times New Roman" w:cs="Lucida Sans Unicode"/>
+          <w:color w:val="000000" w:themeColor="text1"/>
+          <w:sz w:val="28"/>
+          <w:szCs w:val="28"/>
+        </w:rPr>
+        <w:t xml:space="preserve"> scenes quickly.</w:t>
+      </w:r>
+    </w:p>
+    <w:p>
+      <w:pPr>
         <w:pStyle w:val="para"/>
         <w:shd w:val="clear" w:color="auto" w:fill="FFFFFF"/>
         <w:spacing w:before="0" w:beforeAutospacing="0" w:after="0" w:afterAutospacing="0" w:line="234" w:lineRule="atLeast"/>
@@ -10208,6 +12840,119 @@
     </w:lvl>
   </w:abstractNum>
   <w:abstractNum w:abstractNumId="3">
+    <w:nsid w:val="029B25E6"/>
+    <w:multiLevelType w:val="hybridMultilevel"/>
+    <w:tmpl w:val="D34E15E4"/>
+    <w:lvl w:ilvl="0" w:tplc="04090001">
+      <w:start w:val="1"/>
+      <w:numFmt w:val="bullet"/>
+      <w:lvlText w:val=""/>
+      <w:lvlJc w:val="left"/>
+      <w:pPr>
+        <w:ind w:left="720" w:hanging="360"/>
+      </w:pPr>
+      <w:rPr>
+        <w:rFonts w:ascii="Symbol" w:hAnsi="Symbol" w:hint="default"/>
+      </w:rPr>
+    </w:lvl>
+    <w:lvl w:ilvl="1" w:tplc="04090003" w:tentative="1">
+      <w:start w:val="1"/>
+      <w:numFmt w:val="bullet"/>
+      <w:lvlText w:val="o"/>
+      <w:lvlJc w:val="left"/>
+      <w:pPr>
+        <w:ind w:left="1440" w:hanging="360"/>
+      </w:pPr>
+      <w:rPr>
+        <w:rFonts w:ascii="Courier New" w:hAnsi="Courier New" w:cs="Courier New" w:hint="default"/>
+      </w:rPr>
+    </w:lvl>
+    <w:lvl w:ilvl="2" w:tplc="04090005" w:tentative="1">
+      <w:start w:val="1"/>
+      <w:numFmt w:val="bullet"/>
+      <w:lvlText w:val=""/>
+      <w:lvlJc w:val="left"/>
+      <w:pPr>
+        <w:ind w:left="2160" w:hanging="360"/>
+      </w:pPr>
+      <w:rPr>
+        <w:rFonts w:ascii="Wingdings" w:hAnsi="Wingdings" w:hint="default"/>
+      </w:rPr>
+    </w:lvl>
+    <w:lvl w:ilvl="3" w:tplc="04090001" w:tentative="1">
+      <w:start w:val="1"/>
+      <w:numFmt w:val="bullet"/>
+      <w:lvlText w:val=""/>
+      <w:lvlJc w:val="left"/>
+      <w:pPr>
+        <w:ind w:left="2880" w:hanging="360"/>
+      </w:pPr>
+      <w:rPr>
+        <w:rFonts w:ascii="Symbol" w:hAnsi="Symbol" w:hint="default"/>
+      </w:rPr>
+    </w:lvl>
+    <w:lvl w:ilvl="4" w:tplc="04090003" w:tentative="1">
+      <w:start w:val="1"/>
+      <w:numFmt w:val="bullet"/>
+      <w:lvlText w:val="o"/>
+      <w:lvlJc w:val="left"/>
+      <w:pPr>
+        <w:ind w:left="3600" w:hanging="360"/>
+      </w:pPr>
+      <w:rPr>
+        <w:rFonts w:ascii="Courier New" w:hAnsi="Courier New" w:cs="Courier New" w:hint="default"/>
+      </w:rPr>
+    </w:lvl>
+    <w:lvl w:ilvl="5" w:tplc="04090005" w:tentative="1">
+      <w:start w:val="1"/>
+      <w:numFmt w:val="bullet"/>
+      <w:lvlText w:val=""/>
+      <w:lvlJc w:val="left"/>
+      <w:pPr>
+        <w:ind w:left="4320" w:hanging="360"/>
+      </w:pPr>
+      <w:rPr>
+        <w:rFonts w:ascii="Wingdings" w:hAnsi="Wingdings" w:hint="default"/>
+      </w:rPr>
+    </w:lvl>
+    <w:lvl w:ilvl="6" w:tplc="04090001" w:tentative="1">
+      <w:start w:val="1"/>
+      <w:numFmt w:val="bullet"/>
+      <w:lvlText w:val=""/>
+      <w:lvlJc w:val="left"/>
+      <w:pPr>
+        <w:ind w:left="5040" w:hanging="360"/>
+      </w:pPr>
+      <w:rPr>
+        <w:rFonts w:ascii="Symbol" w:hAnsi="Symbol" w:hint="default"/>
+      </w:rPr>
+    </w:lvl>
+    <w:lvl w:ilvl="7" w:tplc="04090003" w:tentative="1">
+      <w:start w:val="1"/>
+      <w:numFmt w:val="bullet"/>
+      <w:lvlText w:val="o"/>
+      <w:lvlJc w:val="left"/>
+      <w:pPr>
+        <w:ind w:left="5760" w:hanging="360"/>
+      </w:pPr>
+      <w:rPr>
+        <w:rFonts w:ascii="Courier New" w:hAnsi="Courier New" w:cs="Courier New" w:hint="default"/>
+      </w:rPr>
+    </w:lvl>
+    <w:lvl w:ilvl="8" w:tplc="04090005" w:tentative="1">
+      <w:start w:val="1"/>
+      <w:numFmt w:val="bullet"/>
+      <w:lvlText w:val=""/>
+      <w:lvlJc w:val="left"/>
+      <w:pPr>
+        <w:ind w:left="6480" w:hanging="360"/>
+      </w:pPr>
+      <w:rPr>
+        <w:rFonts w:ascii="Wingdings" w:hAnsi="Wingdings" w:hint="default"/>
+      </w:rPr>
+    </w:lvl>
+  </w:abstractNum>
+  <w:abstractNum w:abstractNumId="4">
     <w:nsid w:val="03545923"/>
     <w:multiLevelType w:val="hybridMultilevel"/>
     <w:tmpl w:val="DAE2D114"/>
@@ -10320,7 +13065,7 @@
       </w:rPr>
     </w:lvl>
   </w:abstractNum>
-  <w:abstractNum w:abstractNumId="4">
+  <w:abstractNum w:abstractNumId="5">
     <w:nsid w:val="044F6820"/>
     <w:multiLevelType w:val="hybridMultilevel"/>
     <w:tmpl w:val="B3601992"/>
@@ -10433,7 +13178,7 @@
       </w:rPr>
     </w:lvl>
   </w:abstractNum>
-  <w:abstractNum w:abstractNumId="5">
+  <w:abstractNum w:abstractNumId="6">
     <w:nsid w:val="04B11922"/>
     <w:multiLevelType w:val="hybridMultilevel"/>
     <w:tmpl w:val="1EDE775A"/>
@@ -10546,7 +13291,7 @@
       </w:rPr>
     </w:lvl>
   </w:abstractNum>
-  <w:abstractNum w:abstractNumId="6">
+  <w:abstractNum w:abstractNumId="7">
     <w:nsid w:val="08A25DFE"/>
     <w:multiLevelType w:val="hybridMultilevel"/>
     <w:tmpl w:val="34C6FE24"/>
@@ -10659,7 +13404,7 @@
       </w:rPr>
     </w:lvl>
   </w:abstractNum>
-  <w:abstractNum w:abstractNumId="7">
+  <w:abstractNum w:abstractNumId="8">
     <w:nsid w:val="0DE00269"/>
     <w:multiLevelType w:val="multilevel"/>
     <w:tmpl w:val="4D6A4BE4"/>
@@ -10808,7 +13553,120 @@
       </w:rPr>
     </w:lvl>
   </w:abstractNum>
-  <w:abstractNum w:abstractNumId="8">
+  <w:abstractNum w:abstractNumId="9">
+    <w:nsid w:val="0EB4445E"/>
+    <w:multiLevelType w:val="hybridMultilevel"/>
+    <w:tmpl w:val="5D841C6C"/>
+    <w:lvl w:ilvl="0" w:tplc="04090001">
+      <w:start w:val="1"/>
+      <w:numFmt w:val="bullet"/>
+      <w:lvlText w:val=""/>
+      <w:lvlJc w:val="left"/>
+      <w:pPr>
+        <w:ind w:left="720" w:hanging="360"/>
+      </w:pPr>
+      <w:rPr>
+        <w:rFonts w:ascii="Symbol" w:hAnsi="Symbol" w:hint="default"/>
+      </w:rPr>
+    </w:lvl>
+    <w:lvl w:ilvl="1" w:tplc="04090003" w:tentative="1">
+      <w:start w:val="1"/>
+      <w:numFmt w:val="bullet"/>
+      <w:lvlText w:val="o"/>
+      <w:lvlJc w:val="left"/>
+      <w:pPr>
+        <w:ind w:left="1440" w:hanging="360"/>
+      </w:pPr>
+      <w:rPr>
+        <w:rFonts w:ascii="Courier New" w:hAnsi="Courier New" w:cs="Courier New" w:hint="default"/>
+      </w:rPr>
+    </w:lvl>
+    <w:lvl w:ilvl="2" w:tplc="04090005" w:tentative="1">
+      <w:start w:val="1"/>
+      <w:numFmt w:val="bullet"/>
+      <w:lvlText w:val=""/>
+      <w:lvlJc w:val="left"/>
+      <w:pPr>
+        <w:ind w:left="2160" w:hanging="360"/>
+      </w:pPr>
+      <w:rPr>
+        <w:rFonts w:ascii="Wingdings" w:hAnsi="Wingdings" w:hint="default"/>
+      </w:rPr>
+    </w:lvl>
+    <w:lvl w:ilvl="3" w:tplc="04090001" w:tentative="1">
+      <w:start w:val="1"/>
+      <w:numFmt w:val="bullet"/>
+      <w:lvlText w:val=""/>
+      <w:lvlJc w:val="left"/>
+      <w:pPr>
+        <w:ind w:left="2880" w:hanging="360"/>
+      </w:pPr>
+      <w:rPr>
+        <w:rFonts w:ascii="Symbol" w:hAnsi="Symbol" w:hint="default"/>
+      </w:rPr>
+    </w:lvl>
+    <w:lvl w:ilvl="4" w:tplc="04090003" w:tentative="1">
+      <w:start w:val="1"/>
+      <w:numFmt w:val="bullet"/>
+      <w:lvlText w:val="o"/>
+      <w:lvlJc w:val="left"/>
+      <w:pPr>
+        <w:ind w:left="3600" w:hanging="360"/>
+      </w:pPr>
+      <w:rPr>
+        <w:rFonts w:ascii="Courier New" w:hAnsi="Courier New" w:cs="Courier New" w:hint="default"/>
+      </w:rPr>
+    </w:lvl>
+    <w:lvl w:ilvl="5" w:tplc="04090005" w:tentative="1">
+      <w:start w:val="1"/>
+      <w:numFmt w:val="bullet"/>
+      <w:lvlText w:val=""/>
+      <w:lvlJc w:val="left"/>
+      <w:pPr>
+        <w:ind w:left="4320" w:hanging="360"/>
+      </w:pPr>
+      <w:rPr>
+        <w:rFonts w:ascii="Wingdings" w:hAnsi="Wingdings" w:hint="default"/>
+      </w:rPr>
+    </w:lvl>
+    <w:lvl w:ilvl="6" w:tplc="04090001" w:tentative="1">
+      <w:start w:val="1"/>
+      <w:numFmt w:val="bullet"/>
+      <w:lvlText w:val=""/>
+      <w:lvlJc w:val="left"/>
+      <w:pPr>
+        <w:ind w:left="5040" w:hanging="360"/>
+      </w:pPr>
+      <w:rPr>
+        <w:rFonts w:ascii="Symbol" w:hAnsi="Symbol" w:hint="default"/>
+      </w:rPr>
+    </w:lvl>
+    <w:lvl w:ilvl="7" w:tplc="04090003" w:tentative="1">
+      <w:start w:val="1"/>
+      <w:numFmt w:val="bullet"/>
+      <w:lvlText w:val="o"/>
+      <w:lvlJc w:val="left"/>
+      <w:pPr>
+        <w:ind w:left="5760" w:hanging="360"/>
+      </w:pPr>
+      <w:rPr>
+        <w:rFonts w:ascii="Courier New" w:hAnsi="Courier New" w:cs="Courier New" w:hint="default"/>
+      </w:rPr>
+    </w:lvl>
+    <w:lvl w:ilvl="8" w:tplc="04090005" w:tentative="1">
+      <w:start w:val="1"/>
+      <w:numFmt w:val="bullet"/>
+      <w:lvlText w:val=""/>
+      <w:lvlJc w:val="left"/>
+      <w:pPr>
+        <w:ind w:left="6480" w:hanging="360"/>
+      </w:pPr>
+      <w:rPr>
+        <w:rFonts w:ascii="Wingdings" w:hAnsi="Wingdings" w:hint="default"/>
+      </w:rPr>
+    </w:lvl>
+  </w:abstractNum>
+  <w:abstractNum w:abstractNumId="10">
     <w:nsid w:val="0FC3600F"/>
     <w:multiLevelType w:val="multilevel"/>
     <w:tmpl w:val="E7AC301C"/>
@@ -10957,7 +13815,7 @@
       </w:rPr>
     </w:lvl>
   </w:abstractNum>
-  <w:abstractNum w:abstractNumId="9">
+  <w:abstractNum w:abstractNumId="11">
     <w:nsid w:val="12E22452"/>
     <w:multiLevelType w:val="multilevel"/>
     <w:tmpl w:val="1C147CD0"/>
@@ -11106,7 +13964,7 @@
       </w:rPr>
     </w:lvl>
   </w:abstractNum>
-  <w:abstractNum w:abstractNumId="10">
+  <w:abstractNum w:abstractNumId="12">
     <w:nsid w:val="158F54E1"/>
     <w:multiLevelType w:val="hybridMultilevel"/>
     <w:tmpl w:val="21784246"/>
@@ -11219,7 +14077,233 @@
       </w:rPr>
     </w:lvl>
   </w:abstractNum>
-  <w:abstractNum w:abstractNumId="11">
+  <w:abstractNum w:abstractNumId="13">
+    <w:nsid w:val="161843BA"/>
+    <w:multiLevelType w:val="hybridMultilevel"/>
+    <w:tmpl w:val="2F2AA794"/>
+    <w:lvl w:ilvl="0" w:tplc="04090001">
+      <w:start w:val="1"/>
+      <w:numFmt w:val="bullet"/>
+      <w:lvlText w:val=""/>
+      <w:lvlJc w:val="left"/>
+      <w:pPr>
+        <w:ind w:left="720" w:hanging="360"/>
+      </w:pPr>
+      <w:rPr>
+        <w:rFonts w:ascii="Symbol" w:hAnsi="Symbol" w:hint="default"/>
+      </w:rPr>
+    </w:lvl>
+    <w:lvl w:ilvl="1" w:tplc="04090003" w:tentative="1">
+      <w:start w:val="1"/>
+      <w:numFmt w:val="bullet"/>
+      <w:lvlText w:val="o"/>
+      <w:lvlJc w:val="left"/>
+      <w:pPr>
+        <w:ind w:left="1440" w:hanging="360"/>
+      </w:pPr>
+      <w:rPr>
+        <w:rFonts w:ascii="Courier New" w:hAnsi="Courier New" w:cs="Courier New" w:hint="default"/>
+      </w:rPr>
+    </w:lvl>
+    <w:lvl w:ilvl="2" w:tplc="04090005" w:tentative="1">
+      <w:start w:val="1"/>
+      <w:numFmt w:val="bullet"/>
+      <w:lvlText w:val=""/>
+      <w:lvlJc w:val="left"/>
+      <w:pPr>
+        <w:ind w:left="2160" w:hanging="360"/>
+      </w:pPr>
+      <w:rPr>
+        <w:rFonts w:ascii="Wingdings" w:hAnsi="Wingdings" w:hint="default"/>
+      </w:rPr>
+    </w:lvl>
+    <w:lvl w:ilvl="3" w:tplc="04090001" w:tentative="1">
+      <w:start w:val="1"/>
+      <w:numFmt w:val="bullet"/>
+      <w:lvlText w:val=""/>
+      <w:lvlJc w:val="left"/>
+      <w:pPr>
+        <w:ind w:left="2880" w:hanging="360"/>
+      </w:pPr>
+      <w:rPr>
+        <w:rFonts w:ascii="Symbol" w:hAnsi="Symbol" w:hint="default"/>
+      </w:rPr>
+    </w:lvl>
+    <w:lvl w:ilvl="4" w:tplc="04090003" w:tentative="1">
+      <w:start w:val="1"/>
+      <w:numFmt w:val="bullet"/>
+      <w:lvlText w:val="o"/>
+      <w:lvlJc w:val="left"/>
+      <w:pPr>
+        <w:ind w:left="3600" w:hanging="360"/>
+      </w:pPr>
+      <w:rPr>
+        <w:rFonts w:ascii="Courier New" w:hAnsi="Courier New" w:cs="Courier New" w:hint="default"/>
+      </w:rPr>
+    </w:lvl>
+    <w:lvl w:ilvl="5" w:tplc="04090005" w:tentative="1">
+      <w:start w:val="1"/>
+      <w:numFmt w:val="bullet"/>
+      <w:lvlText w:val=""/>
+      <w:lvlJc w:val="left"/>
+      <w:pPr>
+        <w:ind w:left="4320" w:hanging="360"/>
+      </w:pPr>
+      <w:rPr>
+        <w:rFonts w:ascii="Wingdings" w:hAnsi="Wingdings" w:hint="default"/>
+      </w:rPr>
+    </w:lvl>
+    <w:lvl w:ilvl="6" w:tplc="04090001" w:tentative="1">
+      <w:start w:val="1"/>
+      <w:numFmt w:val="bullet"/>
+      <w:lvlText w:val=""/>
+      <w:lvlJc w:val="left"/>
+      <w:pPr>
+        <w:ind w:left="5040" w:hanging="360"/>
+      </w:pPr>
+      <w:rPr>
+        <w:rFonts w:ascii="Symbol" w:hAnsi="Symbol" w:hint="default"/>
+      </w:rPr>
+    </w:lvl>
+    <w:lvl w:ilvl="7" w:tplc="04090003" w:tentative="1">
+      <w:start w:val="1"/>
+      <w:numFmt w:val="bullet"/>
+      <w:lvlText w:val="o"/>
+      <w:lvlJc w:val="left"/>
+      <w:pPr>
+        <w:ind w:left="5760" w:hanging="360"/>
+      </w:pPr>
+      <w:rPr>
+        <w:rFonts w:ascii="Courier New" w:hAnsi="Courier New" w:cs="Courier New" w:hint="default"/>
+      </w:rPr>
+    </w:lvl>
+    <w:lvl w:ilvl="8" w:tplc="04090005" w:tentative="1">
+      <w:start w:val="1"/>
+      <w:numFmt w:val="bullet"/>
+      <w:lvlText w:val=""/>
+      <w:lvlJc w:val="left"/>
+      <w:pPr>
+        <w:ind w:left="6480" w:hanging="360"/>
+      </w:pPr>
+      <w:rPr>
+        <w:rFonts w:ascii="Wingdings" w:hAnsi="Wingdings" w:hint="default"/>
+      </w:rPr>
+    </w:lvl>
+  </w:abstractNum>
+  <w:abstractNum w:abstractNumId="14">
+    <w:nsid w:val="18B35082"/>
+    <w:multiLevelType w:val="hybridMultilevel"/>
+    <w:tmpl w:val="15ACD084"/>
+    <w:lvl w:ilvl="0" w:tplc="04090001">
+      <w:start w:val="1"/>
+      <w:numFmt w:val="bullet"/>
+      <w:lvlText w:val=""/>
+      <w:lvlJc w:val="left"/>
+      <w:pPr>
+        <w:ind w:left="720" w:hanging="360"/>
+      </w:pPr>
+      <w:rPr>
+        <w:rFonts w:ascii="Symbol" w:hAnsi="Symbol" w:hint="default"/>
+      </w:rPr>
+    </w:lvl>
+    <w:lvl w:ilvl="1" w:tplc="04090003" w:tentative="1">
+      <w:start w:val="1"/>
+      <w:numFmt w:val="bullet"/>
+      <w:lvlText w:val="o"/>
+      <w:lvlJc w:val="left"/>
+      <w:pPr>
+        <w:ind w:left="1440" w:hanging="360"/>
+      </w:pPr>
+      <w:rPr>
+        <w:rFonts w:ascii="Courier New" w:hAnsi="Courier New" w:cs="Courier New" w:hint="default"/>
+      </w:rPr>
+    </w:lvl>
+    <w:lvl w:ilvl="2" w:tplc="04090005" w:tentative="1">
+      <w:start w:val="1"/>
+      <w:numFmt w:val="bullet"/>
+      <w:lvlText w:val=""/>
+      <w:lvlJc w:val="left"/>
+      <w:pPr>
+        <w:ind w:left="2160" w:hanging="360"/>
+      </w:pPr>
+      <w:rPr>
+        <w:rFonts w:ascii="Wingdings" w:hAnsi="Wingdings" w:hint="default"/>
+      </w:rPr>
+    </w:lvl>
+    <w:lvl w:ilvl="3" w:tplc="04090001" w:tentative="1">
+      <w:start w:val="1"/>
+      <w:numFmt w:val="bullet"/>
+      <w:lvlText w:val=""/>
+      <w:lvlJc w:val="left"/>
+      <w:pPr>
+        <w:ind w:left="2880" w:hanging="360"/>
+      </w:pPr>
+      <w:rPr>
+        <w:rFonts w:ascii="Symbol" w:hAnsi="Symbol" w:hint="default"/>
+      </w:rPr>
+    </w:lvl>
+    <w:lvl w:ilvl="4" w:tplc="04090003" w:tentative="1">
+      <w:start w:val="1"/>
+      <w:numFmt w:val="bullet"/>
+      <w:lvlText w:val="o"/>
+      <w:lvlJc w:val="left"/>
+      <w:pPr>
+        <w:ind w:left="3600" w:hanging="360"/>
+      </w:pPr>
+      <w:rPr>
+        <w:rFonts w:ascii="Courier New" w:hAnsi="Courier New" w:cs="Courier New" w:hint="default"/>
+      </w:rPr>
+    </w:lvl>
+    <w:lvl w:ilvl="5" w:tplc="04090005" w:tentative="1">
+      <w:start w:val="1"/>
+      <w:numFmt w:val="bullet"/>
+      <w:lvlText w:val=""/>
+      <w:lvlJc w:val="left"/>
+      <w:pPr>
+        <w:ind w:left="4320" w:hanging="360"/>
+      </w:pPr>
+      <w:rPr>
+        <w:rFonts w:ascii="Wingdings" w:hAnsi="Wingdings" w:hint="default"/>
+      </w:rPr>
+    </w:lvl>
+    <w:lvl w:ilvl="6" w:tplc="04090001" w:tentative="1">
+      <w:start w:val="1"/>
+      <w:numFmt w:val="bullet"/>
+      <w:lvlText w:val=""/>
+      <w:lvlJc w:val="left"/>
+      <w:pPr>
+        <w:ind w:left="5040" w:hanging="360"/>
+      </w:pPr>
+      <w:rPr>
+        <w:rFonts w:ascii="Symbol" w:hAnsi="Symbol" w:hint="default"/>
+      </w:rPr>
+    </w:lvl>
+    <w:lvl w:ilvl="7" w:tplc="04090003" w:tentative="1">
+      <w:start w:val="1"/>
+      <w:numFmt w:val="bullet"/>
+      <w:lvlText w:val="o"/>
+      <w:lvlJc w:val="left"/>
+      <w:pPr>
+        <w:ind w:left="5760" w:hanging="360"/>
+      </w:pPr>
+      <w:rPr>
+        <w:rFonts w:ascii="Courier New" w:hAnsi="Courier New" w:cs="Courier New" w:hint="default"/>
+      </w:rPr>
+    </w:lvl>
+    <w:lvl w:ilvl="8" w:tplc="04090005" w:tentative="1">
+      <w:start w:val="1"/>
+      <w:numFmt w:val="bullet"/>
+      <w:lvlText w:val=""/>
+      <w:lvlJc w:val="left"/>
+      <w:pPr>
+        <w:ind w:left="6480" w:hanging="360"/>
+      </w:pPr>
+      <w:rPr>
+        <w:rFonts w:ascii="Wingdings" w:hAnsi="Wingdings" w:hint="default"/>
+      </w:rPr>
+    </w:lvl>
+  </w:abstractNum>
+  <w:abstractNum w:abstractNumId="15">
     <w:nsid w:val="190E7611"/>
     <w:multiLevelType w:val="hybridMultilevel"/>
     <w:tmpl w:val="D0EA1E72"/>
@@ -11332,7 +14416,7 @@
       </w:rPr>
     </w:lvl>
   </w:abstractNum>
-  <w:abstractNum w:abstractNumId="12">
+  <w:abstractNum w:abstractNumId="16">
     <w:nsid w:val="1C8C63C2"/>
     <w:multiLevelType w:val="hybridMultilevel"/>
     <w:tmpl w:val="AB508DDA"/>
@@ -11445,7 +14529,7 @@
       </w:rPr>
     </w:lvl>
   </w:abstractNum>
-  <w:abstractNum w:abstractNumId="13">
+  <w:abstractNum w:abstractNumId="17">
     <w:nsid w:val="27482E7C"/>
     <w:multiLevelType w:val="hybridMultilevel"/>
     <w:tmpl w:val="FD428EA6"/>
@@ -11558,7 +14642,7 @@
       </w:rPr>
     </w:lvl>
   </w:abstractNum>
-  <w:abstractNum w:abstractNumId="14">
+  <w:abstractNum w:abstractNumId="18">
     <w:nsid w:val="281F6186"/>
     <w:multiLevelType w:val="hybridMultilevel"/>
     <w:tmpl w:val="4168BB68"/>
@@ -11671,7 +14755,120 @@
       </w:rPr>
     </w:lvl>
   </w:abstractNum>
-  <w:abstractNum w:abstractNumId="15">
+  <w:abstractNum w:abstractNumId="19">
+    <w:nsid w:val="2D6F3A62"/>
+    <w:multiLevelType w:val="hybridMultilevel"/>
+    <w:tmpl w:val="EF567FD4"/>
+    <w:lvl w:ilvl="0" w:tplc="04090001">
+      <w:start w:val="1"/>
+      <w:numFmt w:val="bullet"/>
+      <w:lvlText w:val=""/>
+      <w:lvlJc w:val="left"/>
+      <w:pPr>
+        <w:ind w:left="720" w:hanging="360"/>
+      </w:pPr>
+      <w:rPr>
+        <w:rFonts w:ascii="Symbol" w:hAnsi="Symbol" w:hint="default"/>
+      </w:rPr>
+    </w:lvl>
+    <w:lvl w:ilvl="1" w:tplc="04090003" w:tentative="1">
+      <w:start w:val="1"/>
+      <w:numFmt w:val="bullet"/>
+      <w:lvlText w:val="o"/>
+      <w:lvlJc w:val="left"/>
+      <w:pPr>
+        <w:ind w:left="1440" w:hanging="360"/>
+      </w:pPr>
+      <w:rPr>
+        <w:rFonts w:ascii="Courier New" w:hAnsi="Courier New" w:cs="Courier New" w:hint="default"/>
+      </w:rPr>
+    </w:lvl>
+    <w:lvl w:ilvl="2" w:tplc="04090005" w:tentative="1">
+      <w:start w:val="1"/>
+      <w:numFmt w:val="bullet"/>
+      <w:lvlText w:val=""/>
+      <w:lvlJc w:val="left"/>
+      <w:pPr>
+        <w:ind w:left="2160" w:hanging="360"/>
+      </w:pPr>
+      <w:rPr>
+        <w:rFonts w:ascii="Wingdings" w:hAnsi="Wingdings" w:hint="default"/>
+      </w:rPr>
+    </w:lvl>
+    <w:lvl w:ilvl="3" w:tplc="04090001" w:tentative="1">
+      <w:start w:val="1"/>
+      <w:numFmt w:val="bullet"/>
+      <w:lvlText w:val=""/>
+      <w:lvlJc w:val="left"/>
+      <w:pPr>
+        <w:ind w:left="2880" w:hanging="360"/>
+      </w:pPr>
+      <w:rPr>
+        <w:rFonts w:ascii="Symbol" w:hAnsi="Symbol" w:hint="default"/>
+      </w:rPr>
+    </w:lvl>
+    <w:lvl w:ilvl="4" w:tplc="04090003" w:tentative="1">
+      <w:start w:val="1"/>
+      <w:numFmt w:val="bullet"/>
+      <w:lvlText w:val="o"/>
+      <w:lvlJc w:val="left"/>
+      <w:pPr>
+        <w:ind w:left="3600" w:hanging="360"/>
+      </w:pPr>
+      <w:rPr>
+        <w:rFonts w:ascii="Courier New" w:hAnsi="Courier New" w:cs="Courier New" w:hint="default"/>
+      </w:rPr>
+    </w:lvl>
+    <w:lvl w:ilvl="5" w:tplc="04090005" w:tentative="1">
+      <w:start w:val="1"/>
+      <w:numFmt w:val="bullet"/>
+      <w:lvlText w:val=""/>
+      <w:lvlJc w:val="left"/>
+      <w:pPr>
+        <w:ind w:left="4320" w:hanging="360"/>
+      </w:pPr>
+      <w:rPr>
+        <w:rFonts w:ascii="Wingdings" w:hAnsi="Wingdings" w:hint="default"/>
+      </w:rPr>
+    </w:lvl>
+    <w:lvl w:ilvl="6" w:tplc="04090001" w:tentative="1">
+      <w:start w:val="1"/>
+      <w:numFmt w:val="bullet"/>
+      <w:lvlText w:val=""/>
+      <w:lvlJc w:val="left"/>
+      <w:pPr>
+        <w:ind w:left="5040" w:hanging="360"/>
+      </w:pPr>
+      <w:rPr>
+        <w:rFonts w:ascii="Symbol" w:hAnsi="Symbol" w:hint="default"/>
+      </w:rPr>
+    </w:lvl>
+    <w:lvl w:ilvl="7" w:tplc="04090003" w:tentative="1">
+      <w:start w:val="1"/>
+      <w:numFmt w:val="bullet"/>
+      <w:lvlText w:val="o"/>
+      <w:lvlJc w:val="left"/>
+      <w:pPr>
+        <w:ind w:left="5760" w:hanging="360"/>
+      </w:pPr>
+      <w:rPr>
+        <w:rFonts w:ascii="Courier New" w:hAnsi="Courier New" w:cs="Courier New" w:hint="default"/>
+      </w:rPr>
+    </w:lvl>
+    <w:lvl w:ilvl="8" w:tplc="04090005" w:tentative="1">
+      <w:start w:val="1"/>
+      <w:numFmt w:val="bullet"/>
+      <w:lvlText w:val=""/>
+      <w:lvlJc w:val="left"/>
+      <w:pPr>
+        <w:ind w:left="6480" w:hanging="360"/>
+      </w:pPr>
+      <w:rPr>
+        <w:rFonts w:ascii="Wingdings" w:hAnsi="Wingdings" w:hint="default"/>
+      </w:rPr>
+    </w:lvl>
+  </w:abstractNum>
+  <w:abstractNum w:abstractNumId="20">
     <w:nsid w:val="3AE7764E"/>
     <w:multiLevelType w:val="hybridMultilevel"/>
     <w:tmpl w:val="A1EA086C"/>
@@ -11784,7 +14981,7 @@
       </w:rPr>
     </w:lvl>
   </w:abstractNum>
-  <w:abstractNum w:abstractNumId="16">
+  <w:abstractNum w:abstractNumId="21">
     <w:nsid w:val="3C6D5134"/>
     <w:multiLevelType w:val="hybridMultilevel"/>
     <w:tmpl w:val="07A6C5EE"/>
@@ -11897,7 +15094,7 @@
       </w:rPr>
     </w:lvl>
   </w:abstractNum>
-  <w:abstractNum w:abstractNumId="17">
+  <w:abstractNum w:abstractNumId="22">
     <w:nsid w:val="3FB4246E"/>
     <w:multiLevelType w:val="hybridMultilevel"/>
     <w:tmpl w:val="A9D0185C"/>
@@ -12010,7 +15207,7 @@
       </w:rPr>
     </w:lvl>
   </w:abstractNum>
-  <w:abstractNum w:abstractNumId="18">
+  <w:abstractNum w:abstractNumId="23">
     <w:nsid w:val="41A17DDC"/>
     <w:multiLevelType w:val="hybridMultilevel"/>
     <w:tmpl w:val="6A1C249C"/>
@@ -12123,7 +15320,7 @@
       </w:rPr>
     </w:lvl>
   </w:abstractNum>
-  <w:abstractNum w:abstractNumId="19">
+  <w:abstractNum w:abstractNumId="24">
     <w:nsid w:val="483434ED"/>
     <w:multiLevelType w:val="hybridMultilevel"/>
     <w:tmpl w:val="550E4F7A"/>
@@ -12236,7 +15433,7 @@
       </w:rPr>
     </w:lvl>
   </w:abstractNum>
-  <w:abstractNum w:abstractNumId="20">
+  <w:abstractNum w:abstractNumId="25">
     <w:nsid w:val="4C830BE3"/>
     <w:multiLevelType w:val="multilevel"/>
     <w:tmpl w:val="47D8925A"/>
@@ -12385,7 +15582,7 @@
       </w:rPr>
     </w:lvl>
   </w:abstractNum>
-  <w:abstractNum w:abstractNumId="21">
+  <w:abstractNum w:abstractNumId="26">
     <w:nsid w:val="4F8A1F35"/>
     <w:multiLevelType w:val="hybridMultilevel"/>
     <w:tmpl w:val="FBAEF498"/>
@@ -12498,7 +15695,7 @@
       </w:rPr>
     </w:lvl>
   </w:abstractNum>
-  <w:abstractNum w:abstractNumId="22">
+  <w:abstractNum w:abstractNumId="27">
     <w:nsid w:val="508706C2"/>
     <w:multiLevelType w:val="multilevel"/>
     <w:tmpl w:val="EF44A912"/>
@@ -12647,7 +15844,7 @@
       </w:rPr>
     </w:lvl>
   </w:abstractNum>
-  <w:abstractNum w:abstractNumId="23">
+  <w:abstractNum w:abstractNumId="28">
     <w:nsid w:val="54F62FF2"/>
     <w:multiLevelType w:val="hybridMultilevel"/>
     <w:tmpl w:val="3638614A"/>
@@ -12760,7 +15957,7 @@
       </w:rPr>
     </w:lvl>
   </w:abstractNum>
-  <w:abstractNum w:abstractNumId="24">
+  <w:abstractNum w:abstractNumId="29">
     <w:nsid w:val="60FA1D6B"/>
     <w:multiLevelType w:val="multilevel"/>
     <w:tmpl w:val="04090021"/>
@@ -12873,7 +16070,7 @@
       </w:rPr>
     </w:lvl>
   </w:abstractNum>
-  <w:abstractNum w:abstractNumId="25">
+  <w:abstractNum w:abstractNumId="30">
     <w:nsid w:val="625C3264"/>
     <w:multiLevelType w:val="hybridMultilevel"/>
     <w:tmpl w:val="D20CCCA4"/>
@@ -12986,7 +16183,120 @@
       </w:rPr>
     </w:lvl>
   </w:abstractNum>
-  <w:abstractNum w:abstractNumId="26">
+  <w:abstractNum w:abstractNumId="31">
+    <w:nsid w:val="67A15D1B"/>
+    <w:multiLevelType w:val="hybridMultilevel"/>
+    <w:tmpl w:val="1E32E930"/>
+    <w:lvl w:ilvl="0" w:tplc="04090001">
+      <w:start w:val="1"/>
+      <w:numFmt w:val="bullet"/>
+      <w:lvlText w:val=""/>
+      <w:lvlJc w:val="left"/>
+      <w:pPr>
+        <w:ind w:left="720" w:hanging="360"/>
+      </w:pPr>
+      <w:rPr>
+        <w:rFonts w:ascii="Symbol" w:hAnsi="Symbol" w:hint="default"/>
+      </w:rPr>
+    </w:lvl>
+    <w:lvl w:ilvl="1" w:tplc="04090003" w:tentative="1">
+      <w:start w:val="1"/>
+      <w:numFmt w:val="bullet"/>
+      <w:lvlText w:val="o"/>
+      <w:lvlJc w:val="left"/>
+      <w:pPr>
+        <w:ind w:left="1440" w:hanging="360"/>
+      </w:pPr>
+      <w:rPr>
+        <w:rFonts w:ascii="Courier New" w:hAnsi="Courier New" w:cs="Courier New" w:hint="default"/>
+      </w:rPr>
+    </w:lvl>
+    <w:lvl w:ilvl="2" w:tplc="04090005" w:tentative="1">
+      <w:start w:val="1"/>
+      <w:numFmt w:val="bullet"/>
+      <w:lvlText w:val=""/>
+      <w:lvlJc w:val="left"/>
+      <w:pPr>
+        <w:ind w:left="2160" w:hanging="360"/>
+      </w:pPr>
+      <w:rPr>
+        <w:rFonts w:ascii="Wingdings" w:hAnsi="Wingdings" w:hint="default"/>
+      </w:rPr>
+    </w:lvl>
+    <w:lvl w:ilvl="3" w:tplc="04090001" w:tentative="1">
+      <w:start w:val="1"/>
+      <w:numFmt w:val="bullet"/>
+      <w:lvlText w:val=""/>
+      <w:lvlJc w:val="left"/>
+      <w:pPr>
+        <w:ind w:left="2880" w:hanging="360"/>
+      </w:pPr>
+      <w:rPr>
+        <w:rFonts w:ascii="Symbol" w:hAnsi="Symbol" w:hint="default"/>
+      </w:rPr>
+    </w:lvl>
+    <w:lvl w:ilvl="4" w:tplc="04090003" w:tentative="1">
+      <w:start w:val="1"/>
+      <w:numFmt w:val="bullet"/>
+      <w:lvlText w:val="o"/>
+      <w:lvlJc w:val="left"/>
+      <w:pPr>
+        <w:ind w:left="3600" w:hanging="360"/>
+      </w:pPr>
+      <w:rPr>
+        <w:rFonts w:ascii="Courier New" w:hAnsi="Courier New" w:cs="Courier New" w:hint="default"/>
+      </w:rPr>
+    </w:lvl>
+    <w:lvl w:ilvl="5" w:tplc="04090005" w:tentative="1">
+      <w:start w:val="1"/>
+      <w:numFmt w:val="bullet"/>
+      <w:lvlText w:val=""/>
+      <w:lvlJc w:val="left"/>
+      <w:pPr>
+        <w:ind w:left="4320" w:hanging="360"/>
+      </w:pPr>
+      <w:rPr>
+        <w:rFonts w:ascii="Wingdings" w:hAnsi="Wingdings" w:hint="default"/>
+      </w:rPr>
+    </w:lvl>
+    <w:lvl w:ilvl="6" w:tplc="04090001" w:tentative="1">
+      <w:start w:val="1"/>
+      <w:numFmt w:val="bullet"/>
+      <w:lvlText w:val=""/>
+      <w:lvlJc w:val="left"/>
+      <w:pPr>
+        <w:ind w:left="5040" w:hanging="360"/>
+      </w:pPr>
+      <w:rPr>
+        <w:rFonts w:ascii="Symbol" w:hAnsi="Symbol" w:hint="default"/>
+      </w:rPr>
+    </w:lvl>
+    <w:lvl w:ilvl="7" w:tplc="04090003" w:tentative="1">
+      <w:start w:val="1"/>
+      <w:numFmt w:val="bullet"/>
+      <w:lvlText w:val="o"/>
+      <w:lvlJc w:val="left"/>
+      <w:pPr>
+        <w:ind w:left="5760" w:hanging="360"/>
+      </w:pPr>
+      <w:rPr>
+        <w:rFonts w:ascii="Courier New" w:hAnsi="Courier New" w:cs="Courier New" w:hint="default"/>
+      </w:rPr>
+    </w:lvl>
+    <w:lvl w:ilvl="8" w:tplc="04090005" w:tentative="1">
+      <w:start w:val="1"/>
+      <w:numFmt w:val="bullet"/>
+      <w:lvlText w:val=""/>
+      <w:lvlJc w:val="left"/>
+      <w:pPr>
+        <w:ind w:left="6480" w:hanging="360"/>
+      </w:pPr>
+      <w:rPr>
+        <w:rFonts w:ascii="Wingdings" w:hAnsi="Wingdings" w:hint="default"/>
+      </w:rPr>
+    </w:lvl>
+  </w:abstractNum>
+  <w:abstractNum w:abstractNumId="32">
     <w:nsid w:val="680E23E8"/>
     <w:multiLevelType w:val="hybridMultilevel"/>
     <w:tmpl w:val="555C3412"/>
@@ -13099,7 +16409,7 @@
       </w:rPr>
     </w:lvl>
   </w:abstractNum>
-  <w:abstractNum w:abstractNumId="27">
+  <w:abstractNum w:abstractNumId="33">
     <w:nsid w:val="6BEC1375"/>
     <w:multiLevelType w:val="hybridMultilevel"/>
     <w:tmpl w:val="340C024A"/>
@@ -13212,7 +16522,7 @@
       </w:rPr>
     </w:lvl>
   </w:abstractNum>
-  <w:abstractNum w:abstractNumId="28">
+  <w:abstractNum w:abstractNumId="34">
     <w:nsid w:val="6C78111D"/>
     <w:multiLevelType w:val="hybridMultilevel"/>
     <w:tmpl w:val="92EE2690"/>
@@ -13325,7 +16635,7 @@
       </w:rPr>
     </w:lvl>
   </w:abstractNum>
-  <w:abstractNum w:abstractNumId="29">
+  <w:abstractNum w:abstractNumId="35">
     <w:nsid w:val="6CC45B60"/>
     <w:multiLevelType w:val="hybridMultilevel"/>
     <w:tmpl w:val="345CF5F0"/>
@@ -13438,7 +16748,7 @@
       </w:rPr>
     </w:lvl>
   </w:abstractNum>
-  <w:abstractNum w:abstractNumId="30">
+  <w:abstractNum w:abstractNumId="36">
     <w:nsid w:val="741C1970"/>
     <w:multiLevelType w:val="hybridMultilevel"/>
     <w:tmpl w:val="35CADF5A"/>
@@ -13551,7 +16861,7 @@
       </w:rPr>
     </w:lvl>
   </w:abstractNum>
-  <w:abstractNum w:abstractNumId="31">
+  <w:abstractNum w:abstractNumId="37">
     <w:nsid w:val="7659105A"/>
     <w:multiLevelType w:val="hybridMultilevel"/>
     <w:tmpl w:val="2230048C"/>
@@ -13664,7 +16974,7 @@
       </w:rPr>
     </w:lvl>
   </w:abstractNum>
-  <w:abstractNum w:abstractNumId="32">
+  <w:abstractNum w:abstractNumId="38">
     <w:nsid w:val="7C226DAC"/>
     <w:multiLevelType w:val="hybridMultilevel"/>
     <w:tmpl w:val="D7CC3130"/>
@@ -13778,103 +17088,121 @@
     </w:lvl>
   </w:abstractNum>
   <w:num w:numId="1">
-    <w:abstractNumId w:val="18"/>
+    <w:abstractNumId w:val="23"/>
   </w:num>
   <w:num w:numId="2">
+    <w:abstractNumId w:val="30"/>
+  </w:num>
+  <w:num w:numId="3">
+    <w:abstractNumId w:val="10"/>
+  </w:num>
+  <w:num w:numId="4">
     <w:abstractNumId w:val="25"/>
   </w:num>
-  <w:num w:numId="3">
-    <w:abstractNumId w:val="8"/>
-  </w:num>
-  <w:num w:numId="4">
-    <w:abstractNumId w:val="20"/>
-  </w:num>
   <w:num w:numId="5">
-    <w:abstractNumId w:val="22"/>
+    <w:abstractNumId w:val="27"/>
   </w:num>
   <w:num w:numId="6">
-    <w:abstractNumId w:val="29"/>
+    <w:abstractNumId w:val="35"/>
   </w:num>
   <w:num w:numId="7">
-    <w:abstractNumId w:val="7"/>
+    <w:abstractNumId w:val="8"/>
   </w:num>
   <w:num w:numId="8">
     <w:abstractNumId w:val="1"/>
   </w:num>
   <w:num w:numId="9">
-    <w:abstractNumId w:val="24"/>
+    <w:abstractNumId w:val="29"/>
   </w:num>
   <w:num w:numId="10">
-    <w:abstractNumId w:val="12"/>
+    <w:abstractNumId w:val="16"/>
   </w:num>
   <w:num w:numId="11">
-    <w:abstractNumId w:val="21"/>
+    <w:abstractNumId w:val="26"/>
   </w:num>
   <w:num w:numId="12">
-    <w:abstractNumId w:val="14"/>
+    <w:abstractNumId w:val="18"/>
   </w:num>
   <w:num w:numId="13">
-    <w:abstractNumId w:val="3"/>
+    <w:abstractNumId w:val="4"/>
   </w:num>
   <w:num w:numId="14">
-    <w:abstractNumId w:val="9"/>
+    <w:abstractNumId w:val="11"/>
   </w:num>
   <w:num w:numId="15">
-    <w:abstractNumId w:val="23"/>
+    <w:abstractNumId w:val="28"/>
   </w:num>
   <w:num w:numId="16">
+    <w:abstractNumId w:val="38"/>
+  </w:num>
+  <w:num w:numId="17">
     <w:abstractNumId w:val="32"/>
   </w:num>
-  <w:num w:numId="17">
-    <w:abstractNumId w:val="26"/>
-  </w:num>
   <w:num w:numId="18">
-    <w:abstractNumId w:val="27"/>
+    <w:abstractNumId w:val="33"/>
   </w:num>
   <w:num w:numId="19">
-    <w:abstractNumId w:val="5"/>
+    <w:abstractNumId w:val="6"/>
   </w:num>
   <w:num w:numId="20">
-    <w:abstractNumId w:val="13"/>
+    <w:abstractNumId w:val="17"/>
   </w:num>
   <w:num w:numId="21">
-    <w:abstractNumId w:val="30"/>
+    <w:abstractNumId w:val="36"/>
   </w:num>
   <w:num w:numId="22">
     <w:abstractNumId w:val="2"/>
   </w:num>
   <w:num w:numId="23">
-    <w:abstractNumId w:val="31"/>
+    <w:abstractNumId w:val="37"/>
   </w:num>
   <w:num w:numId="24">
-    <w:abstractNumId w:val="16"/>
+    <w:abstractNumId w:val="21"/>
   </w:num>
   <w:num w:numId="25">
-    <w:abstractNumId w:val="17"/>
+    <w:abstractNumId w:val="22"/>
   </w:num>
   <w:num w:numId="26">
-    <w:abstractNumId w:val="28"/>
+    <w:abstractNumId w:val="34"/>
   </w:num>
   <w:num w:numId="27">
-    <w:abstractNumId w:val="10"/>
+    <w:abstractNumId w:val="12"/>
   </w:num>
   <w:num w:numId="28">
-    <w:abstractNumId w:val="15"/>
+    <w:abstractNumId w:val="20"/>
   </w:num>
   <w:num w:numId="29">
     <w:abstractNumId w:val="0"/>
   </w:num>
   <w:num w:numId="30">
-    <w:abstractNumId w:val="4"/>
+    <w:abstractNumId w:val="5"/>
   </w:num>
   <w:num w:numId="31">
-    <w:abstractNumId w:val="6"/>
+    <w:abstractNumId w:val="7"/>
   </w:num>
   <w:num w:numId="32">
+    <w:abstractNumId w:val="24"/>
+  </w:num>
+  <w:num w:numId="33">
+    <w:abstractNumId w:val="15"/>
+  </w:num>
+  <w:num w:numId="34">
     <w:abstractNumId w:val="19"/>
   </w:num>
-  <w:num w:numId="33">
-    <w:abstractNumId w:val="11"/>
+  <w:num w:numId="35">
+    <w:abstractNumId w:val="3"/>
+  </w:num>
+  <w:num w:numId="36">
+    <w:abstractNumId w:val="31"/>
+  </w:num>
+  <w:num w:numId="37">
+    <w:abstractNumId w:val="14"/>
+  </w:num>
+  <w:num w:numId="38">
+    <w:abstractNumId w:val="13"/>
+  </w:num>
+  <w:num w:numId="39">
+    <w:abstractNumId w:val="9"/>
   </w:num>
 </w:numbering>
 </file>

</xml_diff>